<commit_message>
CPT110 A2 1st Draft Complete
</commit_message>
<xml_diff>
--- a/2011/Semester 4/CPT110 - Introduction to Information Technology/Assignments/Assignment 2/Assignment 2 Working File-w.docx
+++ b/2011/Semester 4/CPT110 - Introduction to Information Technology/Assignments/Assignment 2/Assignment 2 Working File-w.docx
@@ -7,6 +7,7 @@
         <w:pStyle w:val="Heading1"/>
         <w:jc w:val="center"/>
       </w:pPr>
+      <w:bookmarkStart w:id="0" w:name="_Toc314593880"/>
       <w:r>
         <w:t>CPT110 – Introduction to Information Technology</w:t>
       </w:r>
@@ -14,6 +15,7 @@
         <w:br/>
         <w:t>Assignment 1</w:t>
       </w:r>
+      <w:bookmarkEnd w:id="0"/>
     </w:p>
     <w:p>
       <w:pPr>
@@ -22,6 +24,9 @@
       </w:pPr>
       <w:r>
         <w:br/>
+      </w:r>
+      <w:bookmarkStart w:id="1" w:name="_Toc314593881"/>
+      <w:r>
         <w:t>Glenn Chamberlain</w:t>
       </w:r>
       <w:r>
@@ -36,12 +41,864 @@
       </w:r>
       <w:r>
         <w:br/>
-        <w:t>15/01/2012</w:t>
+        <w:t>1</w:t>
+      </w:r>
+      <w:r>
+        <w:t>6</w:t>
+      </w:r>
+      <w:r>
+        <w:t>/01/2012</w:t>
+      </w:r>
+      <w:bookmarkEnd w:id="1"/>
+    </w:p>
+    <w:p/>
+    <w:p>
+      <w:r>
+        <w:br w:type="page"/>
+      </w:r>
+    </w:p>
+    <w:sdt>
+      <w:sdtPr>
+        <w:id w:val="8737507"/>
+        <w:docPartObj>
+          <w:docPartGallery w:val="Table of Contents"/>
+          <w:docPartUnique/>
+        </w:docPartObj>
+      </w:sdtPr>
+      <w:sdtEndPr>
+        <w:rPr>
+          <w:rFonts w:asciiTheme="minorHAnsi" w:eastAsiaTheme="minorHAnsi" w:hAnsiTheme="minorHAnsi" w:cstheme="minorBidi"/>
+          <w:b w:val="0"/>
+          <w:bCs w:val="0"/>
+          <w:color w:val="auto"/>
+          <w:sz w:val="22"/>
+          <w:szCs w:val="22"/>
+          <w:lang w:val="en-AU"/>
+        </w:rPr>
+      </w:sdtEndPr>
+      <w:sdtContent>
+        <w:p>
+          <w:pPr>
+            <w:pStyle w:val="TOCHeading"/>
+          </w:pPr>
+          <w:r>
+            <w:t>Contents</w:t>
+          </w:r>
+        </w:p>
+        <w:p>
+          <w:pPr>
+            <w:pStyle w:val="TOC1"/>
+            <w:tabs>
+              <w:tab w:val="right" w:leader="dot" w:pos="9016"/>
+            </w:tabs>
+            <w:rPr>
+              <w:rFonts w:eastAsiaTheme="minorEastAsia"/>
+              <w:noProof/>
+              <w:lang w:eastAsia="en-AU"/>
+            </w:rPr>
+          </w:pPr>
+          <w:r>
+            <w:fldChar w:fldCharType="begin"/>
+          </w:r>
+          <w:r>
+            <w:instrText xml:space="preserve"> TOC \o "1-3" \h \z \u </w:instrText>
+          </w:r>
+          <w:r>
+            <w:fldChar w:fldCharType="separate"/>
+          </w:r>
+        </w:p>
+        <w:p>
+          <w:pPr>
+            <w:pStyle w:val="TOC2"/>
+            <w:tabs>
+              <w:tab w:val="right" w:leader="dot" w:pos="9016"/>
+            </w:tabs>
+            <w:rPr>
+              <w:rFonts w:eastAsiaTheme="minorEastAsia"/>
+              <w:noProof/>
+              <w:lang w:eastAsia="en-AU"/>
+            </w:rPr>
+          </w:pPr>
+          <w:hyperlink w:anchor="_Toc314593882" w:history="1">
+            <w:r>
+              <w:rPr>
+                <w:rStyle w:val="Hyperlink"/>
+                <w:noProof/>
+              </w:rPr>
+              <w:t>Introduction</w:t>
+            </w:r>
+            <w:r>
+              <w:rPr>
+                <w:noProof/>
+                <w:webHidden/>
+              </w:rPr>
+              <w:tab/>
+            </w:r>
+            <w:r>
+              <w:rPr>
+                <w:noProof/>
+                <w:webHidden/>
+              </w:rPr>
+              <w:fldChar w:fldCharType="begin"/>
+            </w:r>
+            <w:r>
+              <w:rPr>
+                <w:noProof/>
+                <w:webHidden/>
+              </w:rPr>
+              <w:instrText xml:space="preserve"> PAGEREF _Toc314593882 \h </w:instrText>
+            </w:r>
+            <w:r>
+              <w:rPr>
+                <w:noProof/>
+                <w:webHidden/>
+              </w:rPr>
+            </w:r>
+            <w:r>
+              <w:rPr>
+                <w:noProof/>
+                <w:webHidden/>
+              </w:rPr>
+              <w:fldChar w:fldCharType="separate"/>
+            </w:r>
+            <w:r>
+              <w:rPr>
+                <w:noProof/>
+                <w:webHidden/>
+              </w:rPr>
+              <w:t>3</w:t>
+            </w:r>
+            <w:r>
+              <w:rPr>
+                <w:noProof/>
+                <w:webHidden/>
+              </w:rPr>
+              <w:fldChar w:fldCharType="end"/>
+            </w:r>
+          </w:hyperlink>
+        </w:p>
+        <w:p>
+          <w:pPr>
+            <w:pStyle w:val="TOC2"/>
+            <w:tabs>
+              <w:tab w:val="right" w:leader="dot" w:pos="9016"/>
+            </w:tabs>
+            <w:rPr>
+              <w:rFonts w:eastAsiaTheme="minorEastAsia"/>
+              <w:noProof/>
+              <w:lang w:eastAsia="en-AU"/>
+            </w:rPr>
+          </w:pPr>
+          <w:hyperlink w:anchor="_Toc314593883" w:history="1">
+            <w:r>
+              <w:rPr>
+                <w:rStyle w:val="Hyperlink"/>
+                <w:noProof/>
+              </w:rPr>
+              <w:t>The Case</w:t>
+            </w:r>
+            <w:r>
+              <w:rPr>
+                <w:noProof/>
+                <w:webHidden/>
+              </w:rPr>
+              <w:tab/>
+            </w:r>
+            <w:r>
+              <w:rPr>
+                <w:noProof/>
+                <w:webHidden/>
+              </w:rPr>
+              <w:fldChar w:fldCharType="begin"/>
+            </w:r>
+            <w:r>
+              <w:rPr>
+                <w:noProof/>
+                <w:webHidden/>
+              </w:rPr>
+              <w:instrText xml:space="preserve"> PAGEREF _Toc314593883 \h </w:instrText>
+            </w:r>
+            <w:r>
+              <w:rPr>
+                <w:noProof/>
+                <w:webHidden/>
+              </w:rPr>
+            </w:r>
+            <w:r>
+              <w:rPr>
+                <w:noProof/>
+                <w:webHidden/>
+              </w:rPr>
+              <w:fldChar w:fldCharType="separate"/>
+            </w:r>
+            <w:r>
+              <w:rPr>
+                <w:noProof/>
+                <w:webHidden/>
+              </w:rPr>
+              <w:t>4</w:t>
+            </w:r>
+            <w:r>
+              <w:rPr>
+                <w:noProof/>
+                <w:webHidden/>
+              </w:rPr>
+              <w:fldChar w:fldCharType="end"/>
+            </w:r>
+          </w:hyperlink>
+        </w:p>
+        <w:p>
+          <w:pPr>
+            <w:pStyle w:val="TOC2"/>
+            <w:tabs>
+              <w:tab w:val="right" w:leader="dot" w:pos="9016"/>
+            </w:tabs>
+            <w:rPr>
+              <w:rFonts w:eastAsiaTheme="minorEastAsia"/>
+              <w:noProof/>
+              <w:lang w:eastAsia="en-AU"/>
+            </w:rPr>
+          </w:pPr>
+          <w:hyperlink w:anchor="_Toc314593884" w:history="1">
+            <w:r>
+              <w:rPr>
+                <w:rStyle w:val="Hyperlink"/>
+                <w:noProof/>
+              </w:rPr>
+              <w:t>The PSU</w:t>
+            </w:r>
+            <w:r>
+              <w:rPr>
+                <w:noProof/>
+                <w:webHidden/>
+              </w:rPr>
+              <w:tab/>
+            </w:r>
+            <w:r>
+              <w:rPr>
+                <w:noProof/>
+                <w:webHidden/>
+              </w:rPr>
+              <w:fldChar w:fldCharType="begin"/>
+            </w:r>
+            <w:r>
+              <w:rPr>
+                <w:noProof/>
+                <w:webHidden/>
+              </w:rPr>
+              <w:instrText xml:space="preserve"> PAGEREF _Toc314593884 \h </w:instrText>
+            </w:r>
+            <w:r>
+              <w:rPr>
+                <w:noProof/>
+                <w:webHidden/>
+              </w:rPr>
+            </w:r>
+            <w:r>
+              <w:rPr>
+                <w:noProof/>
+                <w:webHidden/>
+              </w:rPr>
+              <w:fldChar w:fldCharType="separate"/>
+            </w:r>
+            <w:r>
+              <w:rPr>
+                <w:noProof/>
+                <w:webHidden/>
+              </w:rPr>
+              <w:t>4</w:t>
+            </w:r>
+            <w:r>
+              <w:rPr>
+                <w:noProof/>
+                <w:webHidden/>
+              </w:rPr>
+              <w:fldChar w:fldCharType="end"/>
+            </w:r>
+          </w:hyperlink>
+        </w:p>
+        <w:p>
+          <w:pPr>
+            <w:pStyle w:val="TOC2"/>
+            <w:tabs>
+              <w:tab w:val="right" w:leader="dot" w:pos="9016"/>
+            </w:tabs>
+            <w:rPr>
+              <w:rFonts w:eastAsiaTheme="minorEastAsia"/>
+              <w:noProof/>
+              <w:lang w:eastAsia="en-AU"/>
+            </w:rPr>
+          </w:pPr>
+          <w:hyperlink w:anchor="_Toc314593885" w:history="1">
+            <w:r>
+              <w:rPr>
+                <w:rStyle w:val="Hyperlink"/>
+                <w:noProof/>
+              </w:rPr>
+              <w:t>Processor</w:t>
+            </w:r>
+            <w:r>
+              <w:rPr>
+                <w:noProof/>
+                <w:webHidden/>
+              </w:rPr>
+              <w:tab/>
+            </w:r>
+            <w:r>
+              <w:rPr>
+                <w:noProof/>
+                <w:webHidden/>
+              </w:rPr>
+              <w:fldChar w:fldCharType="begin"/>
+            </w:r>
+            <w:r>
+              <w:rPr>
+                <w:noProof/>
+                <w:webHidden/>
+              </w:rPr>
+              <w:instrText xml:space="preserve"> PAGEREF _Toc314593885 \h </w:instrText>
+            </w:r>
+            <w:r>
+              <w:rPr>
+                <w:noProof/>
+                <w:webHidden/>
+              </w:rPr>
+            </w:r>
+            <w:r>
+              <w:rPr>
+                <w:noProof/>
+                <w:webHidden/>
+              </w:rPr>
+              <w:fldChar w:fldCharType="separate"/>
+            </w:r>
+            <w:r>
+              <w:rPr>
+                <w:noProof/>
+                <w:webHidden/>
+              </w:rPr>
+              <w:t>4</w:t>
+            </w:r>
+            <w:r>
+              <w:rPr>
+                <w:noProof/>
+                <w:webHidden/>
+              </w:rPr>
+              <w:fldChar w:fldCharType="end"/>
+            </w:r>
+          </w:hyperlink>
+        </w:p>
+        <w:p>
+          <w:pPr>
+            <w:pStyle w:val="TOC2"/>
+            <w:tabs>
+              <w:tab w:val="right" w:leader="dot" w:pos="9016"/>
+            </w:tabs>
+            <w:rPr>
+              <w:rFonts w:eastAsiaTheme="minorEastAsia"/>
+              <w:noProof/>
+              <w:lang w:eastAsia="en-AU"/>
+            </w:rPr>
+          </w:pPr>
+          <w:hyperlink w:anchor="_Toc314593886" w:history="1">
+            <w:r>
+              <w:rPr>
+                <w:rStyle w:val="Hyperlink"/>
+                <w:noProof/>
+              </w:rPr>
+              <w:t>Motherboard</w:t>
+            </w:r>
+            <w:r>
+              <w:rPr>
+                <w:noProof/>
+                <w:webHidden/>
+              </w:rPr>
+              <w:tab/>
+            </w:r>
+            <w:r>
+              <w:rPr>
+                <w:noProof/>
+                <w:webHidden/>
+              </w:rPr>
+              <w:fldChar w:fldCharType="begin"/>
+            </w:r>
+            <w:r>
+              <w:rPr>
+                <w:noProof/>
+                <w:webHidden/>
+              </w:rPr>
+              <w:instrText xml:space="preserve"> PAGEREF _Toc314593886 \h </w:instrText>
+            </w:r>
+            <w:r>
+              <w:rPr>
+                <w:noProof/>
+                <w:webHidden/>
+              </w:rPr>
+            </w:r>
+            <w:r>
+              <w:rPr>
+                <w:noProof/>
+                <w:webHidden/>
+              </w:rPr>
+              <w:fldChar w:fldCharType="separate"/>
+            </w:r>
+            <w:r>
+              <w:rPr>
+                <w:noProof/>
+                <w:webHidden/>
+              </w:rPr>
+              <w:t>5</w:t>
+            </w:r>
+            <w:r>
+              <w:rPr>
+                <w:noProof/>
+                <w:webHidden/>
+              </w:rPr>
+              <w:fldChar w:fldCharType="end"/>
+            </w:r>
+          </w:hyperlink>
+        </w:p>
+        <w:p>
+          <w:pPr>
+            <w:pStyle w:val="TOC2"/>
+            <w:tabs>
+              <w:tab w:val="right" w:leader="dot" w:pos="9016"/>
+            </w:tabs>
+            <w:rPr>
+              <w:rFonts w:eastAsiaTheme="minorEastAsia"/>
+              <w:noProof/>
+              <w:lang w:eastAsia="en-AU"/>
+            </w:rPr>
+          </w:pPr>
+          <w:hyperlink w:anchor="_Toc314593887" w:history="1">
+            <w:r>
+              <w:rPr>
+                <w:rStyle w:val="Hyperlink"/>
+                <w:noProof/>
+              </w:rPr>
+              <w:t>Memory</w:t>
+            </w:r>
+            <w:r>
+              <w:rPr>
+                <w:noProof/>
+                <w:webHidden/>
+              </w:rPr>
+              <w:tab/>
+            </w:r>
+            <w:r>
+              <w:rPr>
+                <w:noProof/>
+                <w:webHidden/>
+              </w:rPr>
+              <w:fldChar w:fldCharType="begin"/>
+            </w:r>
+            <w:r>
+              <w:rPr>
+                <w:noProof/>
+                <w:webHidden/>
+              </w:rPr>
+              <w:instrText xml:space="preserve"> PAGEREF _Toc314593887 \h </w:instrText>
+            </w:r>
+            <w:r>
+              <w:rPr>
+                <w:noProof/>
+                <w:webHidden/>
+              </w:rPr>
+            </w:r>
+            <w:r>
+              <w:rPr>
+                <w:noProof/>
+                <w:webHidden/>
+              </w:rPr>
+              <w:fldChar w:fldCharType="separate"/>
+            </w:r>
+            <w:r>
+              <w:rPr>
+                <w:noProof/>
+                <w:webHidden/>
+              </w:rPr>
+              <w:t>6</w:t>
+            </w:r>
+            <w:r>
+              <w:rPr>
+                <w:noProof/>
+                <w:webHidden/>
+              </w:rPr>
+              <w:fldChar w:fldCharType="end"/>
+            </w:r>
+          </w:hyperlink>
+        </w:p>
+        <w:p>
+          <w:pPr>
+            <w:pStyle w:val="TOC2"/>
+            <w:tabs>
+              <w:tab w:val="right" w:leader="dot" w:pos="9016"/>
+            </w:tabs>
+            <w:rPr>
+              <w:rFonts w:eastAsiaTheme="minorEastAsia"/>
+              <w:noProof/>
+              <w:lang w:eastAsia="en-AU"/>
+            </w:rPr>
+          </w:pPr>
+          <w:hyperlink w:anchor="_Toc314593888" w:history="1">
+            <w:r>
+              <w:rPr>
+                <w:rStyle w:val="Hyperlink"/>
+                <w:noProof/>
+              </w:rPr>
+              <w:t>Optical Drive</w:t>
+            </w:r>
+            <w:r>
+              <w:rPr>
+                <w:noProof/>
+                <w:webHidden/>
+              </w:rPr>
+              <w:tab/>
+            </w:r>
+            <w:r>
+              <w:rPr>
+                <w:noProof/>
+                <w:webHidden/>
+              </w:rPr>
+              <w:fldChar w:fldCharType="begin"/>
+            </w:r>
+            <w:r>
+              <w:rPr>
+                <w:noProof/>
+                <w:webHidden/>
+              </w:rPr>
+              <w:instrText xml:space="preserve"> PAGEREF _Toc314593888 \h </w:instrText>
+            </w:r>
+            <w:r>
+              <w:rPr>
+                <w:noProof/>
+                <w:webHidden/>
+              </w:rPr>
+            </w:r>
+            <w:r>
+              <w:rPr>
+                <w:noProof/>
+                <w:webHidden/>
+              </w:rPr>
+              <w:fldChar w:fldCharType="separate"/>
+            </w:r>
+            <w:r>
+              <w:rPr>
+                <w:noProof/>
+                <w:webHidden/>
+              </w:rPr>
+              <w:t>6</w:t>
+            </w:r>
+            <w:r>
+              <w:rPr>
+                <w:noProof/>
+                <w:webHidden/>
+              </w:rPr>
+              <w:fldChar w:fldCharType="end"/>
+            </w:r>
+          </w:hyperlink>
+        </w:p>
+        <w:p>
+          <w:pPr>
+            <w:pStyle w:val="TOC2"/>
+            <w:tabs>
+              <w:tab w:val="right" w:leader="dot" w:pos="9016"/>
+            </w:tabs>
+            <w:rPr>
+              <w:rFonts w:eastAsiaTheme="minorEastAsia"/>
+              <w:noProof/>
+              <w:lang w:eastAsia="en-AU"/>
+            </w:rPr>
+          </w:pPr>
+          <w:hyperlink w:anchor="_Toc314593889" w:history="1">
+            <w:r>
+              <w:rPr>
+                <w:rStyle w:val="Hyperlink"/>
+                <w:noProof/>
+              </w:rPr>
+              <w:t>Hard Disk</w:t>
+            </w:r>
+            <w:r>
+              <w:rPr>
+                <w:noProof/>
+                <w:webHidden/>
+              </w:rPr>
+              <w:tab/>
+            </w:r>
+            <w:r>
+              <w:rPr>
+                <w:noProof/>
+                <w:webHidden/>
+              </w:rPr>
+              <w:fldChar w:fldCharType="begin"/>
+            </w:r>
+            <w:r>
+              <w:rPr>
+                <w:noProof/>
+                <w:webHidden/>
+              </w:rPr>
+              <w:instrText xml:space="preserve"> PAGEREF _Toc314593889 \h </w:instrText>
+            </w:r>
+            <w:r>
+              <w:rPr>
+                <w:noProof/>
+                <w:webHidden/>
+              </w:rPr>
+            </w:r>
+            <w:r>
+              <w:rPr>
+                <w:noProof/>
+                <w:webHidden/>
+              </w:rPr>
+              <w:fldChar w:fldCharType="separate"/>
+            </w:r>
+            <w:r>
+              <w:rPr>
+                <w:noProof/>
+                <w:webHidden/>
+              </w:rPr>
+              <w:t>7</w:t>
+            </w:r>
+            <w:r>
+              <w:rPr>
+                <w:noProof/>
+                <w:webHidden/>
+              </w:rPr>
+              <w:fldChar w:fldCharType="end"/>
+            </w:r>
+          </w:hyperlink>
+        </w:p>
+        <w:p>
+          <w:pPr>
+            <w:pStyle w:val="TOC2"/>
+            <w:tabs>
+              <w:tab w:val="right" w:leader="dot" w:pos="9016"/>
+            </w:tabs>
+            <w:rPr>
+              <w:rFonts w:eastAsiaTheme="minorEastAsia"/>
+              <w:noProof/>
+              <w:lang w:eastAsia="en-AU"/>
+            </w:rPr>
+          </w:pPr>
+          <w:hyperlink w:anchor="_Toc314593890" w:history="1">
+            <w:r>
+              <w:rPr>
+                <w:rStyle w:val="Hyperlink"/>
+                <w:noProof/>
+              </w:rPr>
+              <w:t>Graphics Card</w:t>
+            </w:r>
+            <w:r>
+              <w:rPr>
+                <w:noProof/>
+                <w:webHidden/>
+              </w:rPr>
+              <w:tab/>
+            </w:r>
+            <w:r>
+              <w:rPr>
+                <w:noProof/>
+                <w:webHidden/>
+              </w:rPr>
+              <w:fldChar w:fldCharType="begin"/>
+            </w:r>
+            <w:r>
+              <w:rPr>
+                <w:noProof/>
+                <w:webHidden/>
+              </w:rPr>
+              <w:instrText xml:space="preserve"> PAGEREF _Toc314593890 \h </w:instrText>
+            </w:r>
+            <w:r>
+              <w:rPr>
+                <w:noProof/>
+                <w:webHidden/>
+              </w:rPr>
+            </w:r>
+            <w:r>
+              <w:rPr>
+                <w:noProof/>
+                <w:webHidden/>
+              </w:rPr>
+              <w:fldChar w:fldCharType="separate"/>
+            </w:r>
+            <w:r>
+              <w:rPr>
+                <w:noProof/>
+                <w:webHidden/>
+              </w:rPr>
+              <w:t>7</w:t>
+            </w:r>
+            <w:r>
+              <w:rPr>
+                <w:noProof/>
+                <w:webHidden/>
+              </w:rPr>
+              <w:fldChar w:fldCharType="end"/>
+            </w:r>
+          </w:hyperlink>
+        </w:p>
+        <w:p>
+          <w:pPr>
+            <w:pStyle w:val="TOC2"/>
+            <w:tabs>
+              <w:tab w:val="right" w:leader="dot" w:pos="9016"/>
+            </w:tabs>
+            <w:rPr>
+              <w:rFonts w:eastAsiaTheme="minorEastAsia"/>
+              <w:noProof/>
+              <w:lang w:eastAsia="en-AU"/>
+            </w:rPr>
+          </w:pPr>
+          <w:hyperlink w:anchor="_Toc314593891" w:history="1">
+            <w:r>
+              <w:rPr>
+                <w:rStyle w:val="Hyperlink"/>
+                <w:noProof/>
+              </w:rPr>
+              <w:t>Overall Build Summary</w:t>
+            </w:r>
+            <w:r>
+              <w:rPr>
+                <w:noProof/>
+                <w:webHidden/>
+              </w:rPr>
+              <w:tab/>
+            </w:r>
+            <w:r>
+              <w:rPr>
+                <w:noProof/>
+                <w:webHidden/>
+              </w:rPr>
+              <w:fldChar w:fldCharType="begin"/>
+            </w:r>
+            <w:r>
+              <w:rPr>
+                <w:noProof/>
+                <w:webHidden/>
+              </w:rPr>
+              <w:instrText xml:space="preserve"> PAGEREF _Toc314593891 \h </w:instrText>
+            </w:r>
+            <w:r>
+              <w:rPr>
+                <w:noProof/>
+                <w:webHidden/>
+              </w:rPr>
+            </w:r>
+            <w:r>
+              <w:rPr>
+                <w:noProof/>
+                <w:webHidden/>
+              </w:rPr>
+              <w:fldChar w:fldCharType="separate"/>
+            </w:r>
+            <w:r>
+              <w:rPr>
+                <w:noProof/>
+                <w:webHidden/>
+              </w:rPr>
+              <w:t>8</w:t>
+            </w:r>
+            <w:r>
+              <w:rPr>
+                <w:noProof/>
+                <w:webHidden/>
+              </w:rPr>
+              <w:fldChar w:fldCharType="end"/>
+            </w:r>
+          </w:hyperlink>
+        </w:p>
+        <w:p>
+          <w:pPr>
+            <w:pStyle w:val="TOC1"/>
+            <w:tabs>
+              <w:tab w:val="right" w:leader="dot" w:pos="9016"/>
+            </w:tabs>
+            <w:rPr>
+              <w:rFonts w:eastAsiaTheme="minorEastAsia"/>
+              <w:noProof/>
+              <w:lang w:eastAsia="en-AU"/>
+            </w:rPr>
+          </w:pPr>
+          <w:hyperlink w:anchor="_Toc314593892" w:history="1">
+            <w:r>
+              <w:rPr>
+                <w:rStyle w:val="Hyperlink"/>
+                <w:noProof/>
+              </w:rPr>
+              <w:t>Bibliography</w:t>
+            </w:r>
+            <w:r>
+              <w:rPr>
+                <w:noProof/>
+                <w:webHidden/>
+              </w:rPr>
+              <w:tab/>
+            </w:r>
+            <w:r>
+              <w:rPr>
+                <w:noProof/>
+                <w:webHidden/>
+              </w:rPr>
+              <w:fldChar w:fldCharType="begin"/>
+            </w:r>
+            <w:r>
+              <w:rPr>
+                <w:noProof/>
+                <w:webHidden/>
+              </w:rPr>
+              <w:instrText xml:space="preserve"> PAGEREF _Toc314593892 \h </w:instrText>
+            </w:r>
+            <w:r>
+              <w:rPr>
+                <w:noProof/>
+                <w:webHidden/>
+              </w:rPr>
+            </w:r>
+            <w:r>
+              <w:rPr>
+                <w:noProof/>
+                <w:webHidden/>
+              </w:rPr>
+              <w:fldChar w:fldCharType="separate"/>
+            </w:r>
+            <w:r>
+              <w:rPr>
+                <w:noProof/>
+                <w:webHidden/>
+              </w:rPr>
+              <w:t>9</w:t>
+            </w:r>
+            <w:r>
+              <w:rPr>
+                <w:noProof/>
+                <w:webHidden/>
+              </w:rPr>
+              <w:fldChar w:fldCharType="end"/>
+            </w:r>
+          </w:hyperlink>
+        </w:p>
+        <w:p>
+          <w:r>
+            <w:fldChar w:fldCharType="end"/>
+          </w:r>
+        </w:p>
+      </w:sdtContent>
+    </w:sdt>
+    <w:p/>
+    <w:p>
+      <w:r>
+        <w:br w:type="page"/>
       </w:r>
     </w:p>
     <w:p>
       <w:pPr>
         <w:sectPr>
+          <w:headerReference w:type="even" r:id="rId7"/>
+          <w:headerReference w:type="default" r:id="rId8"/>
+          <w:footerReference w:type="even" r:id="rId9"/>
+          <w:footerReference w:type="default" r:id="rId10"/>
+          <w:headerReference w:type="first" r:id="rId11"/>
+          <w:footerReference w:type="first" r:id="rId12"/>
           <w:pgSz w:w="11906" w:h="16838"/>
           <w:pgMar w:top="1440" w:right="1440" w:bottom="1440" w:left="1440" w:header="709" w:footer="709" w:gutter="0"/>
           <w:cols w:space="708"/>
@@ -54,85 +911,124 @@
       <w:pPr>
         <w:pStyle w:val="Heading2"/>
       </w:pPr>
-      <w:r>
-        <w:lastRenderedPageBreak/>
-        <w:t>The Case</w:t>
-      </w:r>
-    </w:p>
-    <w:p>
-      <w:r>
-        <w:t>Selected Case – Cooler Master Elite 341 ($70)</w:t>
-      </w:r>
-      <w:r>
-        <w:t>.</w:t>
-      </w:r>
-    </w:p>
-    <w:p>
-      <w:r>
-        <w:t>Dave’s requirements for a case called for a sleek black case that was relatively plain in appearance and not overly large. Additionally the case needed to be able to accommodate future expansion to Dave’s system without necessitating a replacement purchase.</w:t>
-      </w:r>
-    </w:p>
-    <w:p>
-      <w:r>
-        <w:t>The Cooler Master Elite is a straight forward black case which supports Motherboards which conform to the Micro-ATX sizing standard</w:t>
-      </w:r>
-      <w:r>
-        <w:t xml:space="preserve"> </w:t>
-      </w:r>
-      <w:r>
-        <w:t>[1].</w:t>
-      </w:r>
-    </w:p>
-    <w:p>
-      <w:r>
-        <w:t>In terms of size the case comes in at 18.5cm width, 36.5cm high and 40cm depth. This compares favourably to other cases available from Brickworkz Computer Supplies such as the Cooler Master Centurion V II (20.2cm x 44cm x 48.5cm) [2]</w:t>
-      </w:r>
-      <w:r>
-        <w:t xml:space="preserve"> or the ThermalTake Armor+MX (53.5 x 24 x 49) [3].</w:t>
-      </w:r>
-      <w:r>
-        <w:br/>
-        <w:t>Whilst smaller cases were available the Elite 341 also supported Dave’s request that it cater for future expansion with space to hold up to 4 3.5” drives.</w:t>
-      </w:r>
-    </w:p>
-    <w:p/>
+    </w:p>
     <w:p>
       <w:pPr>
         <w:pStyle w:val="Heading2"/>
       </w:pPr>
-      <w:r>
-        <w:t>The PSU</w:t>
-      </w:r>
-    </w:p>
-    <w:p>
-      <w:r>
-        <w:t>Selected PSU – Antec VP-550P 550W Strictly PSU ($69) [4].</w:t>
-      </w:r>
-    </w:p>
-    <w:p>
-      <w:r>
-        <w:t>Unfortunately the selection of the Cooler Master Elite 341 poses one slight issue for Dave.</w:t>
-      </w:r>
+    </w:p>
+    <w:p>
+      <w:pPr>
+        <w:pStyle w:val="Heading2"/>
+      </w:pPr>
+    </w:p>
+    <w:p>
+      <w:pPr>
+        <w:pStyle w:val="Heading2"/>
+      </w:pPr>
+    </w:p>
+    <w:p>
+      <w:pPr>
+        <w:pStyle w:val="Heading2"/>
+      </w:pPr>
+    </w:p>
+    <w:p>
+      <w:pPr>
+        <w:pStyle w:val="Heading2"/>
+      </w:pPr>
+    </w:p>
+    <w:p>
+      <w:pPr>
+        <w:pStyle w:val="Heading2"/>
+      </w:pPr>
+    </w:p>
+    <w:p>
+      <w:pPr>
+        <w:pStyle w:val="Heading2"/>
+      </w:pPr>
+    </w:p>
+    <w:p>
+      <w:pPr>
+        <w:pStyle w:val="Heading2"/>
+      </w:pPr>
+    </w:p>
+    <w:p>
+      <w:pPr>
+        <w:pStyle w:val="Heading2"/>
+      </w:pPr>
+    </w:p>
+    <w:p>
+      <w:pPr>
+        <w:pStyle w:val="Heading2"/>
+      </w:pPr>
+      <w:bookmarkStart w:id="2" w:name="_Toc314593882"/>
+      <w:r>
+        <w:t>Introduction</w:t>
+      </w:r>
+      <w:bookmarkEnd w:id="2"/>
+    </w:p>
+    <w:p>
       <w:r>
         <w:br/>
-        <w:t>The Cooler Master Elite 341 does not come bundled with a Power Supply Unit and Brickworkz Computer Supplies does not appear to stock stand alone PSU units.</w:t>
-      </w:r>
-    </w:p>
-    <w:p>
-      <w:r>
-        <w:t>I have provided Dave with a link to an Antec PSU from a website I have previously used for purchasing individual components.</w:t>
+        <w:t xml:space="preserve">I have been tasked by Dave to help him in the selection of a series of Computer components. Dave’s core requirements are that everything </w:t>
+      </w:r>
+      <w:proofErr w:type="gramStart"/>
+      <w:r>
+        <w:t>work</w:t>
+      </w:r>
+      <w:proofErr w:type="gramEnd"/>
+      <w:r>
+        <w:t xml:space="preserve"> correctly under a variety of roles, be compatible with each other and come in for around the $650 - $750.</w:t>
       </w:r>
       <w:r>
         <w:br/>
-        <w:t xml:space="preserve">This Antec PSU will provide more </w:t>
-      </w:r>
-      <w:r>
-        <w:t>than</w:t>
-      </w:r>
-      <w:r>
-        <w:t xml:space="preserve"> enough power for Dave’s final build and will be sufficient for future expansion.</w:t>
-      </w:r>
-    </w:p>
+      </w:r>
+      <w:r>
+        <w:br/>
+        <w:t>Thankfully as I will show in the following document I have been able to achieve all of Dave’s goals without any compromise in the system.</w:t>
+      </w:r>
+    </w:p>
+    <w:p>
+      <w:pPr>
+        <w:pStyle w:val="Heading2"/>
+      </w:pPr>
+    </w:p>
+    <w:p>
+      <w:pPr>
+        <w:pStyle w:val="Heading2"/>
+      </w:pPr>
+    </w:p>
+    <w:p>
+      <w:pPr>
+        <w:pStyle w:val="Heading2"/>
+      </w:pPr>
+    </w:p>
+    <w:p>
+      <w:pPr>
+        <w:pStyle w:val="Heading2"/>
+      </w:pPr>
+    </w:p>
+    <w:p>
+      <w:pPr>
+        <w:pStyle w:val="Heading2"/>
+      </w:pPr>
+    </w:p>
+    <w:p>
+      <w:pPr>
+        <w:pStyle w:val="Heading2"/>
+      </w:pPr>
+    </w:p>
+    <w:p>
+      <w:pPr>
+        <w:pStyle w:val="Heading2"/>
+      </w:pPr>
+    </w:p>
+    <w:p>
+      <w:pPr>
+        <w:pStyle w:val="Heading2"/>
+      </w:pPr>
+    </w:p>
+    <w:p/>
     <w:p>
       <w:pPr>
         <w:pStyle w:val="Heading2"/>
@@ -149,13 +1045,188 @@
       <w:pPr>
         <w:pStyle w:val="Heading2"/>
       </w:pPr>
+      <w:bookmarkStart w:id="3" w:name="_Toc314593883"/>
+      <w:r>
+        <w:t>The Case</w:t>
+      </w:r>
+      <w:bookmarkEnd w:id="3"/>
+    </w:p>
+    <w:p>
+      <w:r>
+        <w:t>Selected Case – Cooler Master Elite 341 ($70)</w:t>
+      </w:r>
+      <w:r>
+        <w:t>.</w:t>
+      </w:r>
+    </w:p>
+    <w:p>
+      <w:r>
+        <w:t>Dave’s requirements for a case called for a sleek black case that was relatively plain in appearance and not overly large. Additionally the case needed to be able to accommodate future expansion to Dave’s system without necessitating a replacement purchase.</w:t>
+      </w:r>
+    </w:p>
+    <w:p>
+      <w:r>
+        <w:t>The Cooler Master Elite is a straight forward black case which supports Motherboards which conform to the Micro-ATX sizing standard</w:t>
+      </w:r>
+      <w:r>
+        <w:t xml:space="preserve"> </w:t>
+      </w:r>
+      <w:r>
+        <w:t>[1].</w:t>
+      </w:r>
+    </w:p>
+    <w:p>
+      <w:r>
+        <w:t xml:space="preserve">In terms of size the case comes in at 18.5cm width, 36.5cm high and 40cm depth. This compares favourably to other cases available from </w:t>
+      </w:r>
+      <w:proofErr w:type="spellStart"/>
+      <w:r>
+        <w:t>Brickworkz</w:t>
+      </w:r>
+      <w:proofErr w:type="spellEnd"/>
+      <w:r>
+        <w:t xml:space="preserve"> Computer Supplies such as the Cooler Master Centurion V II (20.2cm x 44cm x 48.5cm) [2]</w:t>
+      </w:r>
+      <w:r>
+        <w:t xml:space="preserve"> or the </w:t>
+      </w:r>
+      <w:proofErr w:type="spellStart"/>
+      <w:r>
+        <w:t>ThermalTake</w:t>
+      </w:r>
+      <w:proofErr w:type="spellEnd"/>
+      <w:r>
+        <w:t xml:space="preserve"> </w:t>
+      </w:r>
+      <w:proofErr w:type="spellStart"/>
+      <w:r>
+        <w:t>Armor+MX</w:t>
+      </w:r>
+      <w:proofErr w:type="spellEnd"/>
+      <w:r>
+        <w:t xml:space="preserve"> (53.5 x 24 x 49) [3].</w:t>
+      </w:r>
+      <w:r>
+        <w:br/>
+        <w:t>Whilst smaller cases were available the Elite 341 also supported Dave’s request that it cater for future expansion with space to hold up to 4 3.5” drives</w:t>
+      </w:r>
+      <w:r>
+        <w:t>.</w:t>
+      </w:r>
+    </w:p>
+    <w:p/>
+    <w:p>
+      <w:pPr>
+        <w:pStyle w:val="Heading2"/>
+      </w:pPr>
+      <w:bookmarkStart w:id="4" w:name="_Toc314593884"/>
+      <w:r>
+        <w:t>The PSU</w:t>
+      </w:r>
+      <w:bookmarkEnd w:id="4"/>
+    </w:p>
+    <w:p>
+      <w:r>
+        <w:t xml:space="preserve">Selected PSU – </w:t>
+      </w:r>
+      <w:proofErr w:type="spellStart"/>
+      <w:r>
+        <w:t>Antec</w:t>
+      </w:r>
+      <w:proofErr w:type="spellEnd"/>
+      <w:r>
+        <w:t xml:space="preserve"> VP-</w:t>
+      </w:r>
+      <w:r>
+        <w:t>6</w:t>
+      </w:r>
+      <w:r>
+        <w:t xml:space="preserve">50P </w:t>
+      </w:r>
+      <w:r>
+        <w:t>6</w:t>
+      </w:r>
+      <w:r>
+        <w:t>50W Strictly PSU ($</w:t>
+      </w:r>
+      <w:r>
+        <w:t>91</w:t>
+      </w:r>
+      <w:r>
+        <w:t>) [4].</w:t>
+      </w:r>
+    </w:p>
+    <w:p>
+      <w:r>
+        <w:t>Unfortunately the selection of the Cooler Master Elite 341 poses one slight issue for Dave.</w:t>
+      </w:r>
+      <w:r>
+        <w:br/>
+        <w:t xml:space="preserve">The Cooler Master Elite 341 does not come bundled with a Power Supply Unit and </w:t>
+      </w:r>
+      <w:proofErr w:type="spellStart"/>
+      <w:r>
+        <w:t>Brickworkz</w:t>
+      </w:r>
+      <w:proofErr w:type="spellEnd"/>
+      <w:r>
+        <w:t xml:space="preserve"> Computer Supplies does not appear to stock stand alone PSU units.</w:t>
+      </w:r>
+    </w:p>
+    <w:p>
+      <w:r>
+        <w:t xml:space="preserve">I have provided Dave with a link to an </w:t>
+      </w:r>
+      <w:proofErr w:type="spellStart"/>
+      <w:r>
+        <w:t>Antec</w:t>
+      </w:r>
+      <w:proofErr w:type="spellEnd"/>
+      <w:r>
+        <w:t xml:space="preserve"> PSU from a website I have previously used for pu</w:t>
+      </w:r>
+      <w:r>
+        <w:t>rchasing individual components.</w:t>
+      </w:r>
+    </w:p>
+    <w:p>
+      <w:r>
+        <w:t>Our primary concern when choosing a PSU is ensuring we have adequate power to sufficiently run our system. For this build our system will be using (under full load) a total of 616 watts which is unlikely to be realized in real world scenarios. Even allowing for this our 650 watt power supply is more than adequate for such a scenario.</w:t>
+      </w:r>
+    </w:p>
+    <w:p>
+      <w:pPr>
+        <w:pStyle w:val="Heading2"/>
+        <w:rPr>
+          <w:rFonts w:asciiTheme="minorHAnsi" w:eastAsiaTheme="minorHAnsi" w:hAnsiTheme="minorHAnsi" w:cstheme="minorBidi"/>
+          <w:b w:val="0"/>
+          <w:bCs w:val="0"/>
+          <w:sz w:val="22"/>
+          <w:szCs w:val="22"/>
+        </w:rPr>
+      </w:pPr>
+    </w:p>
+    <w:p>
+      <w:pPr>
+        <w:pStyle w:val="Heading2"/>
+      </w:pPr>
+      <w:bookmarkStart w:id="5" w:name="_Toc314593885"/>
       <w:r>
         <w:t>Processor</w:t>
       </w:r>
-    </w:p>
-    <w:p>
-      <w:r>
-        <w:t>Selected Processor – Phenom II X6 1090T</w:t>
+      <w:bookmarkEnd w:id="5"/>
+    </w:p>
+    <w:p>
+      <w:r>
+        <w:t xml:space="preserve">Selected Processor – </w:t>
+      </w:r>
+      <w:proofErr w:type="spellStart"/>
+      <w:r>
+        <w:t>Phenom</w:t>
+      </w:r>
+      <w:proofErr w:type="spellEnd"/>
+      <w:r>
+        <w:t xml:space="preserve"> II X6 1090T</w:t>
       </w:r>
       <w:r>
         <w:t xml:space="preserve"> ($</w:t>
@@ -187,7 +1258,23 @@
         <w:t xml:space="preserve"> below</w:t>
       </w:r>
       <w:r>
-        <w:t xml:space="preserve"> demonstrates the AMD Phenom II X6 1090T leads the pack in a price/performance standpoint when using the CPUMarks benchmark standard</w:t>
+        <w:t xml:space="preserve"> demonstrates the AMD </w:t>
+      </w:r>
+      <w:proofErr w:type="spellStart"/>
+      <w:r>
+        <w:t>Phenom</w:t>
+      </w:r>
+      <w:proofErr w:type="spellEnd"/>
+      <w:r>
+        <w:t xml:space="preserve"> II X6 1090T leads the pack in a price/performance standpoint when using the </w:t>
+      </w:r>
+      <w:proofErr w:type="spellStart"/>
+      <w:r>
+        <w:t>CPUMarks</w:t>
+      </w:r>
+      <w:proofErr w:type="spellEnd"/>
+      <w:r>
+        <w:t xml:space="preserve"> benchmark standard</w:t>
       </w:r>
       <w:r>
         <w:t xml:space="preserve"> [5]</w:t>
@@ -198,16 +1285,44 @@
     </w:p>
     <w:p>
       <w:r>
-        <w:t>Dave expects the most complex task that he will be required to use the PC for is to encode digital video, the Phenom II X6 1090T is very capable of this task being one of the better processors on the market at encoding digital video [6].</w:t>
-      </w:r>
-    </w:p>
-    <w:p>
-      <w:r>
-        <w:t>Whilst idle the Phenom II X6 1090T consumes approximately 83 watts of power, whilst under load this increases to approximately 229 watts [9].</w:t>
-      </w:r>
-    </w:p>
-    <w:p/>
-    <w:p/>
+        <w:t xml:space="preserve">Dave expects the most complex task that he will be required to use the PC for is to encode digital video, the </w:t>
+      </w:r>
+      <w:proofErr w:type="spellStart"/>
+      <w:r>
+        <w:t>Phenom</w:t>
+      </w:r>
+      <w:proofErr w:type="spellEnd"/>
+      <w:r>
+        <w:t xml:space="preserve"> II X6 1090T is very capable of this task being one of the better processors on the market at encoding digital video [6].</w:t>
+      </w:r>
+    </w:p>
+    <w:p>
+      <w:r>
+        <w:lastRenderedPageBreak/>
+        <w:t xml:space="preserve">Whilst idle the </w:t>
+      </w:r>
+      <w:proofErr w:type="spellStart"/>
+      <w:r>
+        <w:t>Phenom</w:t>
+      </w:r>
+      <w:proofErr w:type="spellEnd"/>
+      <w:r>
+        <w:t xml:space="preserve"> II X6 1090T consumes approximately 83 watts of power, whilst under load this increases to approximately 229 watts [9].</w:t>
+      </w:r>
+    </w:p>
+    <w:p>
+      <w:r>
+        <w:t xml:space="preserve">By choosing the </w:t>
+      </w:r>
+      <w:proofErr w:type="spellStart"/>
+      <w:r>
+        <w:t>Phenom</w:t>
+      </w:r>
+      <w:proofErr w:type="spellEnd"/>
+      <w:r>
+        <w:t xml:space="preserve"> II X6 1090T we must ensure that our Motherboard has support for the AM3 socket used by this processor.</w:t>
+      </w:r>
+    </w:p>
     <w:tbl>
       <w:tblPr>
         <w:tblW w:w="0" w:type="auto"/>
@@ -266,7 +1381,6 @@
                 <w:szCs w:val="20"/>
                 <w:lang w:eastAsia="en-AU"/>
               </w:rPr>
-              <w:lastRenderedPageBreak/>
               <w:t>CPU</w:t>
             </w:r>
           </w:p>
@@ -333,6 +1447,7 @@
                 <w:lang w:eastAsia="en-AU"/>
               </w:rPr>
             </w:pPr>
+            <w:proofErr w:type="spellStart"/>
             <w:r>
               <w:rPr>
                 <w:rFonts w:ascii="Arial" w:eastAsia="Times New Roman" w:hAnsi="Arial" w:cs="Arial"/>
@@ -345,6 +1460,7 @@
               </w:rPr>
               <w:t>CPUMarks</w:t>
             </w:r>
+            <w:proofErr w:type="spellEnd"/>
           </w:p>
         </w:tc>
         <w:tc>
@@ -371,6 +1487,7 @@
                 <w:lang w:eastAsia="en-AU"/>
               </w:rPr>
             </w:pPr>
+            <w:proofErr w:type="spellStart"/>
             <w:r>
               <w:rPr>
                 <w:rFonts w:ascii="Arial" w:eastAsia="Times New Roman" w:hAnsi="Arial" w:cs="Arial"/>
@@ -381,7 +1498,20 @@
                 <w:szCs w:val="20"/>
                 <w:lang w:eastAsia="en-AU"/>
               </w:rPr>
-              <w:t>CPUMark/$ Ratio</w:t>
+              <w:t>CPUMark</w:t>
+            </w:r>
+            <w:proofErr w:type="spellEnd"/>
+            <w:r>
+              <w:rPr>
+                <w:rFonts w:ascii="Arial" w:eastAsia="Times New Roman" w:hAnsi="Arial" w:cs="Arial"/>
+                <w:b/>
+                <w:bCs/>
+                <w:color w:val="000000"/>
+                <w:sz w:val="20"/>
+                <w:szCs w:val="20"/>
+                <w:lang w:eastAsia="en-AU"/>
+              </w:rPr>
+              <w:t>/$ Ratio</w:t>
             </w:r>
           </w:p>
         </w:tc>
@@ -1954,15 +3084,27 @@
                 <w:lang w:eastAsia="en-AU"/>
               </w:rPr>
             </w:pPr>
-            <w:r>
-              <w:rPr>
-                <w:rFonts w:ascii="Arial" w:eastAsia="Times New Roman" w:hAnsi="Arial" w:cs="Arial"/>
-                <w:color w:val="000000"/>
-                <w:sz w:val="20"/>
-                <w:szCs w:val="20"/>
-                <w:lang w:eastAsia="en-AU"/>
-              </w:rPr>
-              <w:t>Phenom II X4 960T Black Edition</w:t>
+            <w:proofErr w:type="spellStart"/>
+            <w:r>
+              <w:rPr>
+                <w:rFonts w:ascii="Arial" w:eastAsia="Times New Roman" w:hAnsi="Arial" w:cs="Arial"/>
+                <w:color w:val="000000"/>
+                <w:sz w:val="20"/>
+                <w:szCs w:val="20"/>
+                <w:lang w:eastAsia="en-AU"/>
+              </w:rPr>
+              <w:t>Phenom</w:t>
+            </w:r>
+            <w:proofErr w:type="spellEnd"/>
+            <w:r>
+              <w:rPr>
+                <w:rFonts w:ascii="Arial" w:eastAsia="Times New Roman" w:hAnsi="Arial" w:cs="Arial"/>
+                <w:color w:val="000000"/>
+                <w:sz w:val="20"/>
+                <w:szCs w:val="20"/>
+                <w:lang w:eastAsia="en-AU"/>
+              </w:rPr>
+              <w:t xml:space="preserve"> II X4 960T Black Edition</w:t>
             </w:r>
           </w:p>
         </w:tc>
@@ -2128,15 +3270,27 @@
                 <w:lang w:eastAsia="en-AU"/>
               </w:rPr>
             </w:pPr>
-            <w:r>
-              <w:rPr>
-                <w:rFonts w:ascii="Arial" w:eastAsia="Times New Roman" w:hAnsi="Arial" w:cs="Arial"/>
-                <w:color w:val="000000"/>
-                <w:sz w:val="20"/>
-                <w:szCs w:val="20"/>
-                <w:lang w:eastAsia="en-AU"/>
-              </w:rPr>
-              <w:t>Phenom II X6 1090T</w:t>
+            <w:proofErr w:type="spellStart"/>
+            <w:r>
+              <w:rPr>
+                <w:rFonts w:ascii="Arial" w:eastAsia="Times New Roman" w:hAnsi="Arial" w:cs="Arial"/>
+                <w:color w:val="000000"/>
+                <w:sz w:val="20"/>
+                <w:szCs w:val="20"/>
+                <w:lang w:eastAsia="en-AU"/>
+              </w:rPr>
+              <w:t>Phenom</w:t>
+            </w:r>
+            <w:proofErr w:type="spellEnd"/>
+            <w:r>
+              <w:rPr>
+                <w:rFonts w:ascii="Arial" w:eastAsia="Times New Roman" w:hAnsi="Arial" w:cs="Arial"/>
+                <w:color w:val="000000"/>
+                <w:sz w:val="20"/>
+                <w:szCs w:val="20"/>
+                <w:lang w:eastAsia="en-AU"/>
+              </w:rPr>
+              <w:t xml:space="preserve"> II X6 1090T</w:t>
             </w:r>
           </w:p>
         </w:tc>
@@ -2280,14 +3434,18 @@
       <w:pPr>
         <w:pStyle w:val="Heading2"/>
       </w:pPr>
+      <w:bookmarkStart w:id="6" w:name="_Toc314593886"/>
       <w:r>
         <w:t>Motherboard</w:t>
       </w:r>
-    </w:p>
-    <w:p>
+      <w:bookmarkEnd w:id="6"/>
+    </w:p>
+    <w:p>
+      <w:proofErr w:type="gramStart"/>
       <w:r>
         <w:t>Selected Motherboard – Gigabyte GA-78LMT-S2P ($66).</w:t>
       </w:r>
+      <w:proofErr w:type="gramEnd"/>
     </w:p>
     <w:p>
       <w:r>
@@ -2315,6 +3473,15 @@
       <w:r>
         <w:br/>
         <w:t>Whilst it would be preferable to have the larger capacity of memory slots available in the D3 at the end of the day the decision was simply based around price. For Dave’s purposes I simply could not justify spending over triple the amount for (effectively) only an additional 2 memory slots.</w:t>
+      </w:r>
+    </w:p>
+    <w:p>
+      <w:r>
+        <w:t xml:space="preserve">In choosing this motherboard we have accommodated our AM3 socket processor, in addition to this we have set ourselves up to use the current DDR3 RAM and install a PCI Express based Graphics Card. </w:t>
+      </w:r>
+      <w:r>
+        <w:br/>
+        <w:t>For Hard Drives and Optical Drives we will connect to the motherboard using the 6 supplied SATA 3 connectors which are all capable of 3GB/sec favoured by newer Hard Drives for optimum performance.</w:t>
       </w:r>
     </w:p>
     <w:p>
@@ -3445,10 +4612,11 @@
       <w:pPr>
         <w:pStyle w:val="Heading2"/>
       </w:pPr>
-      <w:r>
-        <w:lastRenderedPageBreak/>
+      <w:bookmarkStart w:id="7" w:name="_Toc314593887"/>
+      <w:r>
         <w:t>Memory</w:t>
       </w:r>
+      <w:bookmarkEnd w:id="7"/>
     </w:p>
     <w:p>
       <w:r>
@@ -3467,7 +4635,1801 @@
     </w:p>
     <w:p>
       <w:r>
-        <w:t>For the recommendation I have taken into account that our eventual Motherboard only contains 2 Memory Slots. As such I have selected the larger 8GB stick of ram to allow him one free slot for any future expansion which he may like to do.</w:t>
+        <w:t>For the recommendation I have taken into account that our eventual Motherboard only contains 2 Memory Slots. As such I have selected the larger 8GB stick of ram to allow him one free slot for</w:t>
+      </w:r>
+      <w:r>
+        <w:t xml:space="preserve"> </w:t>
+      </w:r>
+      <w:r>
+        <w:t>future expansion which he may like to do.</w:t>
+      </w:r>
+    </w:p>
+    <w:p>
+      <w:r>
+        <w:t>For the power usage I again had difficulty sourcing exact figures for specific models of Ram. One website I located listed the average consumption of 1.8v 4GB ram at approximately 10.5w at load [11], to ensure we adequately cover our requirements I will draw the estimate for our system as 25 watts.</w:t>
+      </w:r>
+    </w:p>
+    <w:p/>
+    <w:p>
+      <w:pPr>
+        <w:pStyle w:val="Heading2"/>
+      </w:pPr>
+      <w:bookmarkStart w:id="8" w:name="_Toc314593888"/>
+      <w:r>
+        <w:t>Optical Drive</w:t>
+      </w:r>
+      <w:bookmarkEnd w:id="8"/>
+    </w:p>
+    <w:p>
+      <w:r>
+        <w:t xml:space="preserve">Selected Optical Drive – </w:t>
+      </w:r>
+      <w:proofErr w:type="spellStart"/>
+      <w:r>
+        <w:t>Liteon</w:t>
+      </w:r>
+      <w:proofErr w:type="spellEnd"/>
+      <w:r>
+        <w:t xml:space="preserve"> IHAS324 DVD-RW</w:t>
+      </w:r>
+      <w:r>
+        <w:t xml:space="preserve"> - $24</w:t>
+      </w:r>
+    </w:p>
+    <w:p>
+      <w:r>
+        <w:t>The easiest part of the build to select, Dave’s requirement for an optical drive was that he would be able to record home movies onto DVD and backup his work.</w:t>
+      </w:r>
+    </w:p>
+    <w:p>
+      <w:r>
+        <w:t xml:space="preserve">For this purpose the </w:t>
+      </w:r>
+      <w:proofErr w:type="spellStart"/>
+      <w:r>
+        <w:t>Liteon</w:t>
+      </w:r>
+      <w:proofErr w:type="spellEnd"/>
+      <w:r>
+        <w:t xml:space="preserve"> IHAS324 DVD-RW will be sufficient. The iHAS324 is an internal DVD-RW which will connect to our motherboard via SATA for fastest possible transfer speeds [12].</w:t>
+      </w:r>
+      <w:r>
+        <w:br/>
+        <w:t xml:space="preserve">The drive is capable of write speeds of up to </w:t>
+      </w:r>
+      <w:proofErr w:type="gramStart"/>
+      <w:r>
+        <w:t>24x</w:t>
+      </w:r>
+      <w:proofErr w:type="gramEnd"/>
+      <w:r>
+        <w:t xml:space="preserve"> depending on the media supplied to it</w:t>
+      </w:r>
+      <w:r>
+        <w:t xml:space="preserve"> and will be able to fulfil Dave’s needs accordingly.</w:t>
+      </w:r>
+    </w:p>
+    <w:p>
+      <w:r>
+        <w:t>Finding the power consumption of optical drives was quite problematic however one source lists an Optical Drive + Burner as consuming approximately 20 watts [13].</w:t>
+      </w:r>
+    </w:p>
+    <w:p/>
+    <w:p/>
+    <w:p>
+      <w:pPr>
+        <w:pStyle w:val="Heading2"/>
+      </w:pPr>
+    </w:p>
+    <w:p>
+      <w:pPr>
+        <w:pStyle w:val="Heading2"/>
+      </w:pPr>
+      <w:bookmarkStart w:id="9" w:name="_Toc314593889"/>
+      <w:r>
+        <w:t>Hard Disk</w:t>
+      </w:r>
+      <w:bookmarkEnd w:id="9"/>
+    </w:p>
+    <w:p>
+      <w:r>
+        <w:t>Selected Hard Disk – Seagate Barracuda 500GB - $80</w:t>
+      </w:r>
+    </w:p>
+    <w:p>
+      <w:r>
+        <w:t>For the Hard Disk Dave’s initial needs are only modest. To start the system off we will install a Seagate Barracuda 500GB 3.5” Drive. The Seagate Barracuda will be connected to our motherboard via 1 of our 6 SATA 3 connectors.</w:t>
+      </w:r>
+    </w:p>
+    <w:p>
+      <w:r>
+        <w:t>The Hard Disk will sit in one of the four available spaces in our case. For expansion we have ample (4) SATA 3 connectors as well as 3 spaces inside our case.</w:t>
+      </w:r>
+    </w:p>
+    <w:p>
+      <w:r>
+        <w:t>As per Dave’s belief of Hard Drive prices dropping over time we have opted for the second cheapest drive available. Our reasoning behind not choosing the Western Digital 160GB IDE is twofold.</w:t>
+      </w:r>
+      <w:r>
+        <w:br/>
+        <w:t>1. It uses the older IDE connector which is considerably slower.</w:t>
+      </w:r>
+      <w:r>
+        <w:br/>
+        <w:t xml:space="preserve">2. For a tiny cost increase of $1 we are more </w:t>
+      </w:r>
+      <w:r>
+        <w:t>than</w:t>
+      </w:r>
+      <w:r>
+        <w:t xml:space="preserve"> tripling our storage space by proceeding with the </w:t>
+      </w:r>
+      <w:proofErr w:type="spellStart"/>
+      <w:r>
+        <w:t>Segate</w:t>
+      </w:r>
+      <w:proofErr w:type="spellEnd"/>
+      <w:r>
+        <w:t xml:space="preserve"> drive.</w:t>
+      </w:r>
+    </w:p>
+    <w:p>
+      <w:r>
+        <w:t>The Power Consumption of this drive is at 6.9 watts at idle and increases to 8.1 watts during seek.</w:t>
+      </w:r>
+    </w:p>
+    <w:p/>
+    <w:p>
+      <w:pPr>
+        <w:pStyle w:val="Heading2"/>
+      </w:pPr>
+      <w:bookmarkStart w:id="10" w:name="_Toc314593890"/>
+      <w:r>
+        <w:t>Graphics Card</w:t>
+      </w:r>
+      <w:bookmarkEnd w:id="10"/>
+    </w:p>
+    <w:p>
+      <w:r>
+        <w:t>Selected Graphics Card – Gigabyte HD6870 1GB - $201</w:t>
+      </w:r>
+    </w:p>
+    <w:p>
+      <w:r>
+        <w:t>For the Graphics Card our prima</w:t>
+      </w:r>
+      <w:r>
+        <w:t>ry concern is ensuring full connectivity with Dave’s plasma TV.</w:t>
+      </w:r>
+      <w:r>
+        <w:br/>
+        <w:t>Dave has informed us that his Plasma TV is able to receive signals via HDMI, VGA and Component connectors. The connection type we will be using is the HDMI (High Definition Multimedia Interface) connection [15].</w:t>
+      </w:r>
+      <w:r>
+        <w:br/>
+        <w:t>Via this connection we can not only provide video in full HD but we can also pass through sound via the Graphics Cards HDMI sound output.</w:t>
+      </w:r>
+    </w:p>
+    <w:p>
+      <w:r>
+        <w:t>The Gigabyte HD6870 will connect to our motherboard via the PCI Express x16 slot.</w:t>
+      </w:r>
+    </w:p>
+    <w:p>
+      <w:r>
+        <w:t xml:space="preserve">The reason for choosing the Gigabyte HD6870 over say the </w:t>
+      </w:r>
+      <w:proofErr w:type="spellStart"/>
+      <w:r>
+        <w:t>Zotac</w:t>
+      </w:r>
+      <w:proofErr w:type="spellEnd"/>
+      <w:r>
+        <w:t xml:space="preserve"> 512MB Ion ($69) is the stronger compatibility with </w:t>
+      </w:r>
+      <w:proofErr w:type="spellStart"/>
+      <w:r>
+        <w:t>Kubuntu</w:t>
+      </w:r>
+      <w:proofErr w:type="spellEnd"/>
+      <w:r>
+        <w:t xml:space="preserve">. The AMD website contains links to Linux drivers for this Graphics Card [14]. Compare this to the </w:t>
+      </w:r>
+      <w:proofErr w:type="spellStart"/>
+      <w:r>
+        <w:t>Zotac</w:t>
+      </w:r>
+      <w:proofErr w:type="spellEnd"/>
+      <w:r>
+        <w:t xml:space="preserve"> for which I could find no official or unofficial driver support for Linux.</w:t>
+      </w:r>
+      <w:r>
+        <w:br/>
+        <w:t xml:space="preserve">If Linux compatibility was not considered to be a requirement I would have no hesitation recommending the </w:t>
+      </w:r>
+      <w:proofErr w:type="spellStart"/>
+      <w:r>
+        <w:t>Zotac</w:t>
+      </w:r>
+      <w:proofErr w:type="spellEnd"/>
+      <w:r>
+        <w:t xml:space="preserve"> card which otherwise meets all of Dave’s requirements at a far lower price point.</w:t>
+      </w:r>
+    </w:p>
+    <w:p>
+      <w:r>
+        <w:t>The power consumption of this Graphics Card can vary from a low idle of 172 watts to under full load at 291 watts [16].</w:t>
+      </w:r>
+    </w:p>
+    <w:p/>
+    <w:p>
+      <w:pPr>
+        <w:pStyle w:val="Heading2"/>
+      </w:pPr>
+    </w:p>
+    <w:p>
+      <w:pPr>
+        <w:pStyle w:val="Heading2"/>
+      </w:pPr>
+      <w:bookmarkStart w:id="11" w:name="_Toc314593891"/>
+      <w:r>
+        <w:t>Overall Build Summary</w:t>
+      </w:r>
+      <w:bookmarkEnd w:id="11"/>
+      <w:r>
+        <w:br/>
+      </w:r>
+    </w:p>
+    <w:tbl>
+      <w:tblPr>
+        <w:tblW w:w="0" w:type="auto"/>
+        <w:tblCellSpacing w:w="0" w:type="dxa"/>
+        <w:tblCellMar>
+          <w:top w:w="15" w:type="dxa"/>
+          <w:left w:w="15" w:type="dxa"/>
+          <w:bottom w:w="15" w:type="dxa"/>
+          <w:right w:w="15" w:type="dxa"/>
+        </w:tblCellMar>
+        <w:tblLook w:val="04A0"/>
+      </w:tblPr>
+      <w:tblGrid>
+        <w:gridCol w:w="1485"/>
+        <w:gridCol w:w="3390"/>
+        <w:gridCol w:w="900"/>
+        <w:gridCol w:w="1455"/>
+      </w:tblGrid>
+      <w:tr>
+        <w:trPr>
+          <w:trHeight w:val="255"/>
+          <w:tblCellSpacing w:w="0" w:type="dxa"/>
+        </w:trPr>
+        <w:tc>
+          <w:tcPr>
+            <w:tcW w:w="1485" w:type="dxa"/>
+            <w:tcBorders>
+              <w:top w:val="single" w:sz="6" w:space="0" w:color="000000"/>
+              <w:left w:val="single" w:sz="6" w:space="0" w:color="000000"/>
+              <w:bottom w:val="single" w:sz="6" w:space="0" w:color="000000"/>
+              <w:right w:val="single" w:sz="6" w:space="0" w:color="000000"/>
+            </w:tcBorders>
+            <w:shd w:val="clear" w:color="auto" w:fill="B3B3B3"/>
+            <w:vAlign w:val="center"/>
+            <w:hideMark/>
+          </w:tcPr>
+          <w:p>
+            <w:pPr>
+              <w:spacing w:after="0" w:line="240" w:lineRule="auto"/>
+              <w:rPr>
+                <w:rFonts w:ascii="Arial" w:eastAsia="Times New Roman" w:hAnsi="Arial" w:cs="Arial"/>
+                <w:color w:val="000000"/>
+                <w:sz w:val="20"/>
+                <w:szCs w:val="20"/>
+                <w:lang w:eastAsia="en-AU"/>
+              </w:rPr>
+            </w:pPr>
+            <w:r>
+              <w:rPr>
+                <w:rFonts w:ascii="Arial" w:eastAsia="Times New Roman" w:hAnsi="Arial" w:cs="Arial"/>
+                <w:b/>
+                <w:bCs/>
+                <w:color w:val="000000"/>
+                <w:sz w:val="20"/>
+                <w:szCs w:val="20"/>
+                <w:lang w:eastAsia="en-AU"/>
+              </w:rPr>
+              <w:t>Item</w:t>
+            </w:r>
+          </w:p>
+        </w:tc>
+        <w:tc>
+          <w:tcPr>
+            <w:tcW w:w="3390" w:type="dxa"/>
+            <w:tcBorders>
+              <w:top w:val="single" w:sz="6" w:space="0" w:color="000000"/>
+              <w:left w:val="single" w:sz="6" w:space="0" w:color="000000"/>
+              <w:bottom w:val="single" w:sz="6" w:space="0" w:color="000000"/>
+              <w:right w:val="single" w:sz="6" w:space="0" w:color="000000"/>
+            </w:tcBorders>
+            <w:shd w:val="clear" w:color="auto" w:fill="B3B3B3"/>
+            <w:vAlign w:val="center"/>
+            <w:hideMark/>
+          </w:tcPr>
+          <w:p>
+            <w:pPr>
+              <w:spacing w:after="0" w:line="240" w:lineRule="auto"/>
+              <w:rPr>
+                <w:rFonts w:ascii="Arial" w:eastAsia="Times New Roman" w:hAnsi="Arial" w:cs="Arial"/>
+                <w:color w:val="000000"/>
+                <w:sz w:val="20"/>
+                <w:szCs w:val="20"/>
+                <w:lang w:eastAsia="en-AU"/>
+              </w:rPr>
+            </w:pPr>
+            <w:r>
+              <w:rPr>
+                <w:rFonts w:ascii="Arial" w:eastAsia="Times New Roman" w:hAnsi="Arial" w:cs="Arial"/>
+                <w:b/>
+                <w:bCs/>
+                <w:color w:val="000000"/>
+                <w:sz w:val="20"/>
+                <w:szCs w:val="20"/>
+                <w:lang w:eastAsia="en-AU"/>
+              </w:rPr>
+              <w:t>Description</w:t>
+            </w:r>
+          </w:p>
+        </w:tc>
+        <w:tc>
+          <w:tcPr>
+            <w:tcW w:w="900" w:type="dxa"/>
+            <w:tcBorders>
+              <w:top w:val="single" w:sz="6" w:space="0" w:color="000000"/>
+              <w:left w:val="single" w:sz="6" w:space="0" w:color="000000"/>
+              <w:bottom w:val="single" w:sz="6" w:space="0" w:color="000000"/>
+              <w:right w:val="single" w:sz="6" w:space="0" w:color="000000"/>
+            </w:tcBorders>
+            <w:shd w:val="clear" w:color="auto" w:fill="B3B3B3"/>
+            <w:vAlign w:val="center"/>
+            <w:hideMark/>
+          </w:tcPr>
+          <w:p>
+            <w:pPr>
+              <w:spacing w:after="0" w:line="240" w:lineRule="auto"/>
+              <w:rPr>
+                <w:rFonts w:ascii="Arial" w:eastAsia="Times New Roman" w:hAnsi="Arial" w:cs="Arial"/>
+                <w:color w:val="000000"/>
+                <w:sz w:val="20"/>
+                <w:szCs w:val="20"/>
+                <w:lang w:eastAsia="en-AU"/>
+              </w:rPr>
+            </w:pPr>
+            <w:r>
+              <w:rPr>
+                <w:rFonts w:ascii="Arial" w:eastAsia="Times New Roman" w:hAnsi="Arial" w:cs="Arial"/>
+                <w:b/>
+                <w:bCs/>
+                <w:color w:val="000000"/>
+                <w:sz w:val="20"/>
+                <w:szCs w:val="20"/>
+                <w:lang w:eastAsia="en-AU"/>
+              </w:rPr>
+              <w:t>Cost</w:t>
+            </w:r>
+          </w:p>
+        </w:tc>
+        <w:tc>
+          <w:tcPr>
+            <w:tcW w:w="1455" w:type="dxa"/>
+            <w:tcBorders>
+              <w:top w:val="single" w:sz="6" w:space="0" w:color="000000"/>
+              <w:left w:val="single" w:sz="6" w:space="0" w:color="000000"/>
+              <w:bottom w:val="single" w:sz="6" w:space="0" w:color="000000"/>
+              <w:right w:val="single" w:sz="6" w:space="0" w:color="000000"/>
+            </w:tcBorders>
+            <w:shd w:val="clear" w:color="auto" w:fill="B3B3B3"/>
+            <w:vAlign w:val="center"/>
+            <w:hideMark/>
+          </w:tcPr>
+          <w:p>
+            <w:pPr>
+              <w:spacing w:after="0" w:line="240" w:lineRule="auto"/>
+              <w:rPr>
+                <w:rFonts w:ascii="Arial" w:eastAsia="Times New Roman" w:hAnsi="Arial" w:cs="Arial"/>
+                <w:color w:val="000000"/>
+                <w:sz w:val="20"/>
+                <w:szCs w:val="20"/>
+                <w:lang w:eastAsia="en-AU"/>
+              </w:rPr>
+            </w:pPr>
+            <w:r>
+              <w:rPr>
+                <w:rFonts w:ascii="Arial" w:eastAsia="Times New Roman" w:hAnsi="Arial" w:cs="Arial"/>
+                <w:b/>
+                <w:bCs/>
+                <w:color w:val="000000"/>
+                <w:sz w:val="20"/>
+                <w:szCs w:val="20"/>
+                <w:lang w:eastAsia="en-AU"/>
+              </w:rPr>
+              <w:t>Power (load)</w:t>
+            </w:r>
+          </w:p>
+        </w:tc>
+      </w:tr>
+      <w:tr>
+        <w:trPr>
+          <w:trHeight w:val="255"/>
+          <w:tblCellSpacing w:w="0" w:type="dxa"/>
+        </w:trPr>
+        <w:tc>
+          <w:tcPr>
+            <w:tcW w:w="0" w:type="auto"/>
+            <w:tcBorders>
+              <w:top w:val="single" w:sz="6" w:space="0" w:color="000000"/>
+              <w:left w:val="single" w:sz="6" w:space="0" w:color="000000"/>
+              <w:bottom w:val="single" w:sz="6" w:space="0" w:color="000000"/>
+              <w:right w:val="single" w:sz="6" w:space="0" w:color="000000"/>
+            </w:tcBorders>
+            <w:vAlign w:val="center"/>
+            <w:hideMark/>
+          </w:tcPr>
+          <w:p>
+            <w:pPr>
+              <w:spacing w:after="0" w:line="240" w:lineRule="auto"/>
+              <w:rPr>
+                <w:rFonts w:ascii="Arial" w:eastAsia="Times New Roman" w:hAnsi="Arial" w:cs="Arial"/>
+                <w:color w:val="000000"/>
+                <w:sz w:val="20"/>
+                <w:szCs w:val="20"/>
+                <w:lang w:eastAsia="en-AU"/>
+              </w:rPr>
+            </w:pPr>
+            <w:r>
+              <w:rPr>
+                <w:rFonts w:ascii="Arial" w:eastAsia="Times New Roman" w:hAnsi="Arial" w:cs="Arial"/>
+                <w:color w:val="000000"/>
+                <w:sz w:val="20"/>
+                <w:szCs w:val="20"/>
+                <w:lang w:eastAsia="en-AU"/>
+              </w:rPr>
+              <w:t>Case</w:t>
+            </w:r>
+          </w:p>
+        </w:tc>
+        <w:tc>
+          <w:tcPr>
+            <w:tcW w:w="0" w:type="auto"/>
+            <w:tcBorders>
+              <w:top w:val="single" w:sz="6" w:space="0" w:color="000000"/>
+              <w:left w:val="single" w:sz="6" w:space="0" w:color="000000"/>
+              <w:bottom w:val="single" w:sz="6" w:space="0" w:color="000000"/>
+              <w:right w:val="single" w:sz="6" w:space="0" w:color="000000"/>
+            </w:tcBorders>
+            <w:vAlign w:val="center"/>
+            <w:hideMark/>
+          </w:tcPr>
+          <w:p>
+            <w:pPr>
+              <w:spacing w:after="0" w:line="240" w:lineRule="auto"/>
+              <w:rPr>
+                <w:rFonts w:ascii="Arial" w:eastAsia="Times New Roman" w:hAnsi="Arial" w:cs="Arial"/>
+                <w:color w:val="000000"/>
+                <w:sz w:val="20"/>
+                <w:szCs w:val="20"/>
+                <w:lang w:eastAsia="en-AU"/>
+              </w:rPr>
+            </w:pPr>
+            <w:r>
+              <w:rPr>
+                <w:rFonts w:ascii="Arial" w:eastAsia="Times New Roman" w:hAnsi="Arial" w:cs="Arial"/>
+                <w:color w:val="000000"/>
+                <w:sz w:val="20"/>
+                <w:szCs w:val="20"/>
+                <w:lang w:eastAsia="en-AU"/>
+              </w:rPr>
+              <w:t>Cooler Master Elite 341</w:t>
+            </w:r>
+          </w:p>
+        </w:tc>
+        <w:tc>
+          <w:tcPr>
+            <w:tcW w:w="0" w:type="auto"/>
+            <w:tcBorders>
+              <w:top w:val="single" w:sz="6" w:space="0" w:color="000000"/>
+              <w:left w:val="single" w:sz="6" w:space="0" w:color="000000"/>
+              <w:bottom w:val="single" w:sz="6" w:space="0" w:color="000000"/>
+              <w:right w:val="single" w:sz="6" w:space="0" w:color="000000"/>
+            </w:tcBorders>
+            <w:vAlign w:val="center"/>
+            <w:hideMark/>
+          </w:tcPr>
+          <w:p>
+            <w:pPr>
+              <w:spacing w:after="0" w:line="240" w:lineRule="auto"/>
+              <w:jc w:val="right"/>
+              <w:rPr>
+                <w:rFonts w:ascii="Arial" w:eastAsia="Times New Roman" w:hAnsi="Arial" w:cs="Arial"/>
+                <w:color w:val="000000"/>
+                <w:sz w:val="20"/>
+                <w:szCs w:val="20"/>
+                <w:lang w:eastAsia="en-AU"/>
+              </w:rPr>
+            </w:pPr>
+            <w:r>
+              <w:rPr>
+                <w:rFonts w:ascii="Arial" w:eastAsia="Times New Roman" w:hAnsi="Arial" w:cs="Arial"/>
+                <w:color w:val="000000"/>
+                <w:sz w:val="20"/>
+                <w:szCs w:val="20"/>
+                <w:lang w:eastAsia="en-AU"/>
+              </w:rPr>
+              <w:t>$70.00</w:t>
+            </w:r>
+          </w:p>
+        </w:tc>
+        <w:tc>
+          <w:tcPr>
+            <w:tcW w:w="0" w:type="auto"/>
+            <w:tcBorders>
+              <w:top w:val="single" w:sz="6" w:space="0" w:color="000000"/>
+              <w:left w:val="single" w:sz="6" w:space="0" w:color="000000"/>
+              <w:bottom w:val="single" w:sz="6" w:space="0" w:color="000000"/>
+              <w:right w:val="single" w:sz="6" w:space="0" w:color="000000"/>
+            </w:tcBorders>
+            <w:vAlign w:val="center"/>
+            <w:hideMark/>
+          </w:tcPr>
+          <w:p>
+            <w:pPr>
+              <w:spacing w:after="0" w:line="240" w:lineRule="auto"/>
+              <w:jc w:val="center"/>
+              <w:rPr>
+                <w:rFonts w:ascii="Arial" w:eastAsia="Times New Roman" w:hAnsi="Arial" w:cs="Arial"/>
+                <w:color w:val="000000"/>
+                <w:sz w:val="20"/>
+                <w:szCs w:val="20"/>
+                <w:lang w:eastAsia="en-AU"/>
+              </w:rPr>
+            </w:pPr>
+            <w:r>
+              <w:rPr>
+                <w:rFonts w:ascii="Arial" w:eastAsia="Times New Roman" w:hAnsi="Arial" w:cs="Arial"/>
+                <w:color w:val="000000"/>
+                <w:sz w:val="20"/>
+                <w:szCs w:val="20"/>
+                <w:lang w:eastAsia="en-AU"/>
+              </w:rPr>
+              <w:t>NA</w:t>
+            </w:r>
+          </w:p>
+        </w:tc>
+      </w:tr>
+      <w:tr>
+        <w:trPr>
+          <w:trHeight w:val="255"/>
+          <w:tblCellSpacing w:w="0" w:type="dxa"/>
+        </w:trPr>
+        <w:tc>
+          <w:tcPr>
+            <w:tcW w:w="0" w:type="auto"/>
+            <w:tcBorders>
+              <w:top w:val="single" w:sz="6" w:space="0" w:color="000000"/>
+              <w:left w:val="single" w:sz="6" w:space="0" w:color="000000"/>
+              <w:bottom w:val="single" w:sz="6" w:space="0" w:color="000000"/>
+              <w:right w:val="single" w:sz="6" w:space="0" w:color="000000"/>
+            </w:tcBorders>
+            <w:vAlign w:val="center"/>
+            <w:hideMark/>
+          </w:tcPr>
+          <w:p>
+            <w:pPr>
+              <w:spacing w:after="0" w:line="240" w:lineRule="auto"/>
+              <w:rPr>
+                <w:rFonts w:ascii="Arial" w:eastAsia="Times New Roman" w:hAnsi="Arial" w:cs="Arial"/>
+                <w:color w:val="000000"/>
+                <w:sz w:val="20"/>
+                <w:szCs w:val="20"/>
+                <w:lang w:eastAsia="en-AU"/>
+              </w:rPr>
+            </w:pPr>
+            <w:r>
+              <w:rPr>
+                <w:rFonts w:ascii="Arial" w:eastAsia="Times New Roman" w:hAnsi="Arial" w:cs="Arial"/>
+                <w:color w:val="000000"/>
+                <w:sz w:val="20"/>
+                <w:szCs w:val="20"/>
+                <w:lang w:eastAsia="en-AU"/>
+              </w:rPr>
+              <w:t>PSU</w:t>
+            </w:r>
+          </w:p>
+        </w:tc>
+        <w:tc>
+          <w:tcPr>
+            <w:tcW w:w="0" w:type="auto"/>
+            <w:tcBorders>
+              <w:top w:val="single" w:sz="6" w:space="0" w:color="000000"/>
+              <w:left w:val="single" w:sz="6" w:space="0" w:color="000000"/>
+              <w:bottom w:val="single" w:sz="6" w:space="0" w:color="000000"/>
+              <w:right w:val="single" w:sz="6" w:space="0" w:color="000000"/>
+            </w:tcBorders>
+            <w:vAlign w:val="center"/>
+            <w:hideMark/>
+          </w:tcPr>
+          <w:p>
+            <w:pPr>
+              <w:spacing w:after="0" w:line="240" w:lineRule="auto"/>
+              <w:rPr>
+                <w:rFonts w:ascii="Arial" w:eastAsia="Times New Roman" w:hAnsi="Arial" w:cs="Arial"/>
+                <w:color w:val="000000"/>
+                <w:sz w:val="20"/>
+                <w:szCs w:val="20"/>
+                <w:lang w:eastAsia="en-AU"/>
+              </w:rPr>
+            </w:pPr>
+            <w:proofErr w:type="spellStart"/>
+            <w:r>
+              <w:rPr>
+                <w:rFonts w:ascii="Arial" w:eastAsia="Times New Roman" w:hAnsi="Arial" w:cs="Arial"/>
+                <w:color w:val="000000"/>
+                <w:sz w:val="20"/>
+                <w:szCs w:val="20"/>
+                <w:lang w:eastAsia="en-AU"/>
+              </w:rPr>
+              <w:t>Antec</w:t>
+            </w:r>
+            <w:proofErr w:type="spellEnd"/>
+            <w:r>
+              <w:rPr>
+                <w:rFonts w:ascii="Arial" w:eastAsia="Times New Roman" w:hAnsi="Arial" w:cs="Arial"/>
+                <w:color w:val="000000"/>
+                <w:sz w:val="20"/>
+                <w:szCs w:val="20"/>
+                <w:lang w:eastAsia="en-AU"/>
+              </w:rPr>
+              <w:t xml:space="preserve"> VP-650P 650W Strictly PSU</w:t>
+            </w:r>
+          </w:p>
+        </w:tc>
+        <w:tc>
+          <w:tcPr>
+            <w:tcW w:w="0" w:type="auto"/>
+            <w:tcBorders>
+              <w:top w:val="single" w:sz="6" w:space="0" w:color="000000"/>
+              <w:left w:val="single" w:sz="6" w:space="0" w:color="000000"/>
+              <w:bottom w:val="single" w:sz="6" w:space="0" w:color="000000"/>
+              <w:right w:val="single" w:sz="6" w:space="0" w:color="000000"/>
+            </w:tcBorders>
+            <w:vAlign w:val="center"/>
+            <w:hideMark/>
+          </w:tcPr>
+          <w:p>
+            <w:pPr>
+              <w:spacing w:after="0" w:line="240" w:lineRule="auto"/>
+              <w:jc w:val="right"/>
+              <w:rPr>
+                <w:rFonts w:ascii="Arial" w:eastAsia="Times New Roman" w:hAnsi="Arial" w:cs="Arial"/>
+                <w:color w:val="000000"/>
+                <w:sz w:val="20"/>
+                <w:szCs w:val="20"/>
+                <w:lang w:eastAsia="en-AU"/>
+              </w:rPr>
+            </w:pPr>
+            <w:r>
+              <w:rPr>
+                <w:rFonts w:ascii="Arial" w:eastAsia="Times New Roman" w:hAnsi="Arial" w:cs="Arial"/>
+                <w:color w:val="000000"/>
+                <w:sz w:val="20"/>
+                <w:szCs w:val="20"/>
+                <w:lang w:eastAsia="en-AU"/>
+              </w:rPr>
+              <w:t>$91.00</w:t>
+            </w:r>
+          </w:p>
+        </w:tc>
+        <w:tc>
+          <w:tcPr>
+            <w:tcW w:w="0" w:type="auto"/>
+            <w:tcBorders>
+              <w:top w:val="single" w:sz="6" w:space="0" w:color="000000"/>
+              <w:left w:val="single" w:sz="6" w:space="0" w:color="000000"/>
+              <w:bottom w:val="single" w:sz="6" w:space="0" w:color="000000"/>
+              <w:right w:val="single" w:sz="6" w:space="0" w:color="000000"/>
+            </w:tcBorders>
+            <w:vAlign w:val="center"/>
+            <w:hideMark/>
+          </w:tcPr>
+          <w:p>
+            <w:pPr>
+              <w:spacing w:after="0" w:line="240" w:lineRule="auto"/>
+              <w:jc w:val="center"/>
+              <w:rPr>
+                <w:rFonts w:ascii="Arial" w:eastAsia="Times New Roman" w:hAnsi="Arial" w:cs="Arial"/>
+                <w:color w:val="000000"/>
+                <w:sz w:val="20"/>
+                <w:szCs w:val="20"/>
+                <w:lang w:eastAsia="en-AU"/>
+              </w:rPr>
+            </w:pPr>
+            <w:r>
+              <w:rPr>
+                <w:rFonts w:ascii="Arial" w:eastAsia="Times New Roman" w:hAnsi="Arial" w:cs="Arial"/>
+                <w:color w:val="000000"/>
+                <w:sz w:val="20"/>
+                <w:szCs w:val="20"/>
+                <w:lang w:eastAsia="en-AU"/>
+              </w:rPr>
+              <w:t>NA</w:t>
+            </w:r>
+          </w:p>
+        </w:tc>
+      </w:tr>
+      <w:tr>
+        <w:trPr>
+          <w:trHeight w:val="255"/>
+          <w:tblCellSpacing w:w="0" w:type="dxa"/>
+        </w:trPr>
+        <w:tc>
+          <w:tcPr>
+            <w:tcW w:w="0" w:type="auto"/>
+            <w:tcBorders>
+              <w:top w:val="single" w:sz="6" w:space="0" w:color="000000"/>
+              <w:left w:val="single" w:sz="6" w:space="0" w:color="000000"/>
+              <w:bottom w:val="single" w:sz="6" w:space="0" w:color="000000"/>
+              <w:right w:val="single" w:sz="6" w:space="0" w:color="000000"/>
+            </w:tcBorders>
+            <w:vAlign w:val="center"/>
+            <w:hideMark/>
+          </w:tcPr>
+          <w:p>
+            <w:pPr>
+              <w:spacing w:after="0" w:line="240" w:lineRule="auto"/>
+              <w:rPr>
+                <w:rFonts w:ascii="Arial" w:eastAsia="Times New Roman" w:hAnsi="Arial" w:cs="Arial"/>
+                <w:color w:val="000000"/>
+                <w:sz w:val="20"/>
+                <w:szCs w:val="20"/>
+                <w:lang w:eastAsia="en-AU"/>
+              </w:rPr>
+            </w:pPr>
+            <w:r>
+              <w:rPr>
+                <w:rFonts w:ascii="Arial" w:eastAsia="Times New Roman" w:hAnsi="Arial" w:cs="Arial"/>
+                <w:color w:val="000000"/>
+                <w:sz w:val="20"/>
+                <w:szCs w:val="20"/>
+                <w:lang w:eastAsia="en-AU"/>
+              </w:rPr>
+              <w:t>Processor</w:t>
+            </w:r>
+          </w:p>
+        </w:tc>
+        <w:tc>
+          <w:tcPr>
+            <w:tcW w:w="0" w:type="auto"/>
+            <w:tcBorders>
+              <w:top w:val="single" w:sz="6" w:space="0" w:color="000000"/>
+              <w:left w:val="single" w:sz="6" w:space="0" w:color="000000"/>
+              <w:bottom w:val="single" w:sz="6" w:space="0" w:color="000000"/>
+              <w:right w:val="single" w:sz="6" w:space="0" w:color="000000"/>
+            </w:tcBorders>
+            <w:vAlign w:val="center"/>
+            <w:hideMark/>
+          </w:tcPr>
+          <w:p>
+            <w:pPr>
+              <w:spacing w:after="0" w:line="240" w:lineRule="auto"/>
+              <w:rPr>
+                <w:rFonts w:ascii="Arial" w:eastAsia="Times New Roman" w:hAnsi="Arial" w:cs="Arial"/>
+                <w:color w:val="000000"/>
+                <w:sz w:val="20"/>
+                <w:szCs w:val="20"/>
+                <w:lang w:eastAsia="en-AU"/>
+              </w:rPr>
+            </w:pPr>
+            <w:proofErr w:type="spellStart"/>
+            <w:r>
+              <w:rPr>
+                <w:rFonts w:ascii="Arial" w:eastAsia="Times New Roman" w:hAnsi="Arial" w:cs="Arial"/>
+                <w:color w:val="000000"/>
+                <w:sz w:val="20"/>
+                <w:szCs w:val="20"/>
+                <w:lang w:eastAsia="en-AU"/>
+              </w:rPr>
+              <w:t>Phenom</w:t>
+            </w:r>
+            <w:proofErr w:type="spellEnd"/>
+            <w:r>
+              <w:rPr>
+                <w:rFonts w:ascii="Arial" w:eastAsia="Times New Roman" w:hAnsi="Arial" w:cs="Arial"/>
+                <w:color w:val="000000"/>
+                <w:sz w:val="20"/>
+                <w:szCs w:val="20"/>
+                <w:lang w:eastAsia="en-AU"/>
+              </w:rPr>
+              <w:t xml:space="preserve"> II X6 1090T</w:t>
+            </w:r>
+          </w:p>
+        </w:tc>
+        <w:tc>
+          <w:tcPr>
+            <w:tcW w:w="0" w:type="auto"/>
+            <w:tcBorders>
+              <w:top w:val="single" w:sz="6" w:space="0" w:color="000000"/>
+              <w:left w:val="single" w:sz="6" w:space="0" w:color="000000"/>
+              <w:bottom w:val="single" w:sz="6" w:space="0" w:color="000000"/>
+              <w:right w:val="single" w:sz="6" w:space="0" w:color="000000"/>
+            </w:tcBorders>
+            <w:vAlign w:val="center"/>
+            <w:hideMark/>
+          </w:tcPr>
+          <w:p>
+            <w:pPr>
+              <w:spacing w:after="0" w:line="240" w:lineRule="auto"/>
+              <w:jc w:val="right"/>
+              <w:rPr>
+                <w:rFonts w:ascii="Arial" w:eastAsia="Times New Roman" w:hAnsi="Arial" w:cs="Arial"/>
+                <w:color w:val="000000"/>
+                <w:sz w:val="20"/>
+                <w:szCs w:val="20"/>
+                <w:lang w:eastAsia="en-AU"/>
+              </w:rPr>
+            </w:pPr>
+            <w:r>
+              <w:rPr>
+                <w:rFonts w:ascii="Arial" w:eastAsia="Times New Roman" w:hAnsi="Arial" w:cs="Arial"/>
+                <w:color w:val="000000"/>
+                <w:sz w:val="20"/>
+                <w:szCs w:val="20"/>
+                <w:lang w:eastAsia="en-AU"/>
+              </w:rPr>
+              <w:t>$150.00</w:t>
+            </w:r>
+          </w:p>
+        </w:tc>
+        <w:tc>
+          <w:tcPr>
+            <w:tcW w:w="0" w:type="auto"/>
+            <w:tcBorders>
+              <w:top w:val="single" w:sz="6" w:space="0" w:color="000000"/>
+              <w:left w:val="single" w:sz="6" w:space="0" w:color="000000"/>
+              <w:bottom w:val="single" w:sz="6" w:space="0" w:color="000000"/>
+              <w:right w:val="single" w:sz="6" w:space="0" w:color="000000"/>
+            </w:tcBorders>
+            <w:vAlign w:val="center"/>
+            <w:hideMark/>
+          </w:tcPr>
+          <w:p>
+            <w:pPr>
+              <w:spacing w:after="0" w:line="240" w:lineRule="auto"/>
+              <w:jc w:val="center"/>
+              <w:rPr>
+                <w:rFonts w:ascii="Arial" w:eastAsia="Times New Roman" w:hAnsi="Arial" w:cs="Arial"/>
+                <w:color w:val="000000"/>
+                <w:sz w:val="20"/>
+                <w:szCs w:val="20"/>
+                <w:lang w:eastAsia="en-AU"/>
+              </w:rPr>
+            </w:pPr>
+            <w:r>
+              <w:rPr>
+                <w:rFonts w:ascii="Arial" w:eastAsia="Times New Roman" w:hAnsi="Arial" w:cs="Arial"/>
+                <w:color w:val="000000"/>
+                <w:sz w:val="20"/>
+                <w:szCs w:val="20"/>
+                <w:lang w:eastAsia="en-AU"/>
+              </w:rPr>
+              <w:t>229 watts</w:t>
+            </w:r>
+          </w:p>
+        </w:tc>
+      </w:tr>
+      <w:tr>
+        <w:trPr>
+          <w:trHeight w:val="255"/>
+          <w:tblCellSpacing w:w="0" w:type="dxa"/>
+        </w:trPr>
+        <w:tc>
+          <w:tcPr>
+            <w:tcW w:w="0" w:type="auto"/>
+            <w:tcBorders>
+              <w:top w:val="single" w:sz="6" w:space="0" w:color="000000"/>
+              <w:left w:val="single" w:sz="6" w:space="0" w:color="000000"/>
+              <w:bottom w:val="single" w:sz="6" w:space="0" w:color="000000"/>
+              <w:right w:val="single" w:sz="6" w:space="0" w:color="000000"/>
+            </w:tcBorders>
+            <w:vAlign w:val="center"/>
+            <w:hideMark/>
+          </w:tcPr>
+          <w:p>
+            <w:pPr>
+              <w:spacing w:after="0" w:line="240" w:lineRule="auto"/>
+              <w:rPr>
+                <w:rFonts w:ascii="Arial" w:eastAsia="Times New Roman" w:hAnsi="Arial" w:cs="Arial"/>
+                <w:color w:val="000000"/>
+                <w:sz w:val="20"/>
+                <w:szCs w:val="20"/>
+                <w:lang w:eastAsia="en-AU"/>
+              </w:rPr>
+            </w:pPr>
+            <w:r>
+              <w:rPr>
+                <w:rFonts w:ascii="Arial" w:eastAsia="Times New Roman" w:hAnsi="Arial" w:cs="Arial"/>
+                <w:color w:val="000000"/>
+                <w:sz w:val="20"/>
+                <w:szCs w:val="20"/>
+                <w:lang w:eastAsia="en-AU"/>
+              </w:rPr>
+              <w:t>Motherboard</w:t>
+            </w:r>
+          </w:p>
+        </w:tc>
+        <w:tc>
+          <w:tcPr>
+            <w:tcW w:w="0" w:type="auto"/>
+            <w:tcBorders>
+              <w:top w:val="single" w:sz="6" w:space="0" w:color="000000"/>
+              <w:left w:val="single" w:sz="6" w:space="0" w:color="000000"/>
+              <w:bottom w:val="single" w:sz="6" w:space="0" w:color="000000"/>
+              <w:right w:val="single" w:sz="6" w:space="0" w:color="000000"/>
+            </w:tcBorders>
+            <w:vAlign w:val="center"/>
+            <w:hideMark/>
+          </w:tcPr>
+          <w:p>
+            <w:pPr>
+              <w:spacing w:after="0" w:line="240" w:lineRule="auto"/>
+              <w:rPr>
+                <w:rFonts w:ascii="Arial" w:eastAsia="Times New Roman" w:hAnsi="Arial" w:cs="Arial"/>
+                <w:color w:val="000000"/>
+                <w:sz w:val="20"/>
+                <w:szCs w:val="20"/>
+                <w:lang w:eastAsia="en-AU"/>
+              </w:rPr>
+            </w:pPr>
+            <w:r>
+              <w:rPr>
+                <w:rFonts w:ascii="Arial" w:eastAsia="Times New Roman" w:hAnsi="Arial" w:cs="Arial"/>
+                <w:color w:val="000000"/>
+                <w:sz w:val="20"/>
+                <w:szCs w:val="20"/>
+                <w:lang w:eastAsia="en-AU"/>
+              </w:rPr>
+              <w:t>Gigabyte GA-78LMT-S2P</w:t>
+            </w:r>
+          </w:p>
+        </w:tc>
+        <w:tc>
+          <w:tcPr>
+            <w:tcW w:w="0" w:type="auto"/>
+            <w:tcBorders>
+              <w:top w:val="single" w:sz="6" w:space="0" w:color="000000"/>
+              <w:left w:val="single" w:sz="6" w:space="0" w:color="000000"/>
+              <w:bottom w:val="single" w:sz="6" w:space="0" w:color="000000"/>
+              <w:right w:val="single" w:sz="6" w:space="0" w:color="000000"/>
+            </w:tcBorders>
+            <w:vAlign w:val="center"/>
+            <w:hideMark/>
+          </w:tcPr>
+          <w:p>
+            <w:pPr>
+              <w:spacing w:after="0" w:line="240" w:lineRule="auto"/>
+              <w:jc w:val="right"/>
+              <w:rPr>
+                <w:rFonts w:ascii="Arial" w:eastAsia="Times New Roman" w:hAnsi="Arial" w:cs="Arial"/>
+                <w:color w:val="000000"/>
+                <w:sz w:val="20"/>
+                <w:szCs w:val="20"/>
+                <w:lang w:eastAsia="en-AU"/>
+              </w:rPr>
+            </w:pPr>
+            <w:r>
+              <w:rPr>
+                <w:rFonts w:ascii="Arial" w:eastAsia="Times New Roman" w:hAnsi="Arial" w:cs="Arial"/>
+                <w:color w:val="000000"/>
+                <w:sz w:val="20"/>
+                <w:szCs w:val="20"/>
+                <w:lang w:eastAsia="en-AU"/>
+              </w:rPr>
+              <w:t>$66.00</w:t>
+            </w:r>
+          </w:p>
+        </w:tc>
+        <w:tc>
+          <w:tcPr>
+            <w:tcW w:w="0" w:type="auto"/>
+            <w:tcBorders>
+              <w:top w:val="single" w:sz="6" w:space="0" w:color="000000"/>
+              <w:left w:val="single" w:sz="6" w:space="0" w:color="000000"/>
+              <w:bottom w:val="single" w:sz="6" w:space="0" w:color="000000"/>
+              <w:right w:val="single" w:sz="6" w:space="0" w:color="000000"/>
+            </w:tcBorders>
+            <w:vAlign w:val="center"/>
+            <w:hideMark/>
+          </w:tcPr>
+          <w:p>
+            <w:pPr>
+              <w:spacing w:after="0" w:line="240" w:lineRule="auto"/>
+              <w:jc w:val="center"/>
+              <w:rPr>
+                <w:rFonts w:ascii="Arial" w:eastAsia="Times New Roman" w:hAnsi="Arial" w:cs="Arial"/>
+                <w:color w:val="000000"/>
+                <w:sz w:val="20"/>
+                <w:szCs w:val="20"/>
+                <w:lang w:eastAsia="en-AU"/>
+              </w:rPr>
+            </w:pPr>
+            <w:r>
+              <w:rPr>
+                <w:rFonts w:ascii="Arial" w:eastAsia="Times New Roman" w:hAnsi="Arial" w:cs="Arial"/>
+                <w:color w:val="000000"/>
+                <w:sz w:val="20"/>
+                <w:szCs w:val="20"/>
+                <w:lang w:eastAsia="en-AU"/>
+              </w:rPr>
+              <w:t>43 watts</w:t>
+            </w:r>
+          </w:p>
+        </w:tc>
+      </w:tr>
+      <w:tr>
+        <w:trPr>
+          <w:trHeight w:val="255"/>
+          <w:tblCellSpacing w:w="0" w:type="dxa"/>
+        </w:trPr>
+        <w:tc>
+          <w:tcPr>
+            <w:tcW w:w="0" w:type="auto"/>
+            <w:tcBorders>
+              <w:top w:val="single" w:sz="6" w:space="0" w:color="000000"/>
+              <w:left w:val="single" w:sz="6" w:space="0" w:color="000000"/>
+              <w:bottom w:val="single" w:sz="6" w:space="0" w:color="000000"/>
+              <w:right w:val="single" w:sz="6" w:space="0" w:color="000000"/>
+            </w:tcBorders>
+            <w:vAlign w:val="center"/>
+            <w:hideMark/>
+          </w:tcPr>
+          <w:p>
+            <w:pPr>
+              <w:spacing w:after="0" w:line="240" w:lineRule="auto"/>
+              <w:rPr>
+                <w:rFonts w:ascii="Arial" w:eastAsia="Times New Roman" w:hAnsi="Arial" w:cs="Arial"/>
+                <w:color w:val="000000"/>
+                <w:sz w:val="20"/>
+                <w:szCs w:val="20"/>
+                <w:lang w:eastAsia="en-AU"/>
+              </w:rPr>
+            </w:pPr>
+            <w:r>
+              <w:rPr>
+                <w:rFonts w:ascii="Arial" w:eastAsia="Times New Roman" w:hAnsi="Arial" w:cs="Arial"/>
+                <w:color w:val="000000"/>
+                <w:sz w:val="20"/>
+                <w:szCs w:val="20"/>
+                <w:lang w:eastAsia="en-AU"/>
+              </w:rPr>
+              <w:t>Memory</w:t>
+            </w:r>
+          </w:p>
+        </w:tc>
+        <w:tc>
+          <w:tcPr>
+            <w:tcW w:w="0" w:type="auto"/>
+            <w:tcBorders>
+              <w:top w:val="single" w:sz="6" w:space="0" w:color="000000"/>
+              <w:left w:val="single" w:sz="6" w:space="0" w:color="000000"/>
+              <w:bottom w:val="single" w:sz="6" w:space="0" w:color="000000"/>
+              <w:right w:val="single" w:sz="6" w:space="0" w:color="000000"/>
+            </w:tcBorders>
+            <w:vAlign w:val="center"/>
+            <w:hideMark/>
+          </w:tcPr>
+          <w:p>
+            <w:pPr>
+              <w:spacing w:after="0" w:line="240" w:lineRule="auto"/>
+              <w:rPr>
+                <w:rFonts w:ascii="Arial" w:eastAsia="Times New Roman" w:hAnsi="Arial" w:cs="Arial"/>
+                <w:color w:val="000000"/>
+                <w:sz w:val="20"/>
+                <w:szCs w:val="20"/>
+                <w:lang w:eastAsia="en-AU"/>
+              </w:rPr>
+            </w:pPr>
+            <w:r>
+              <w:rPr>
+                <w:rFonts w:ascii="Arial" w:eastAsia="Times New Roman" w:hAnsi="Arial" w:cs="Arial"/>
+                <w:color w:val="000000"/>
+                <w:sz w:val="20"/>
+                <w:szCs w:val="20"/>
+                <w:lang w:eastAsia="en-AU"/>
+              </w:rPr>
+              <w:t>Kingston 8GB 1600HX</w:t>
+            </w:r>
+          </w:p>
+        </w:tc>
+        <w:tc>
+          <w:tcPr>
+            <w:tcW w:w="0" w:type="auto"/>
+            <w:tcBorders>
+              <w:top w:val="single" w:sz="6" w:space="0" w:color="000000"/>
+              <w:left w:val="single" w:sz="6" w:space="0" w:color="000000"/>
+              <w:bottom w:val="single" w:sz="6" w:space="0" w:color="000000"/>
+              <w:right w:val="single" w:sz="6" w:space="0" w:color="000000"/>
+            </w:tcBorders>
+            <w:vAlign w:val="center"/>
+            <w:hideMark/>
+          </w:tcPr>
+          <w:p>
+            <w:pPr>
+              <w:spacing w:after="0" w:line="240" w:lineRule="auto"/>
+              <w:jc w:val="right"/>
+              <w:rPr>
+                <w:rFonts w:ascii="Arial" w:eastAsia="Times New Roman" w:hAnsi="Arial" w:cs="Arial"/>
+                <w:color w:val="000000"/>
+                <w:sz w:val="20"/>
+                <w:szCs w:val="20"/>
+                <w:lang w:eastAsia="en-AU"/>
+              </w:rPr>
+            </w:pPr>
+            <w:r>
+              <w:rPr>
+                <w:rFonts w:ascii="Arial" w:eastAsia="Times New Roman" w:hAnsi="Arial" w:cs="Arial"/>
+                <w:color w:val="000000"/>
+                <w:sz w:val="20"/>
+                <w:szCs w:val="20"/>
+                <w:lang w:eastAsia="en-AU"/>
+              </w:rPr>
+              <w:t>$75.00</w:t>
+            </w:r>
+          </w:p>
+        </w:tc>
+        <w:tc>
+          <w:tcPr>
+            <w:tcW w:w="0" w:type="auto"/>
+            <w:tcBorders>
+              <w:top w:val="single" w:sz="6" w:space="0" w:color="000000"/>
+              <w:left w:val="single" w:sz="6" w:space="0" w:color="000000"/>
+              <w:bottom w:val="single" w:sz="6" w:space="0" w:color="000000"/>
+              <w:right w:val="single" w:sz="6" w:space="0" w:color="000000"/>
+            </w:tcBorders>
+            <w:vAlign w:val="center"/>
+            <w:hideMark/>
+          </w:tcPr>
+          <w:p>
+            <w:pPr>
+              <w:spacing w:after="0" w:line="240" w:lineRule="auto"/>
+              <w:jc w:val="center"/>
+              <w:rPr>
+                <w:rFonts w:ascii="Arial" w:eastAsia="Times New Roman" w:hAnsi="Arial" w:cs="Arial"/>
+                <w:color w:val="000000"/>
+                <w:sz w:val="20"/>
+                <w:szCs w:val="20"/>
+                <w:lang w:eastAsia="en-AU"/>
+              </w:rPr>
+            </w:pPr>
+            <w:r>
+              <w:rPr>
+                <w:rFonts w:ascii="Arial" w:eastAsia="Times New Roman" w:hAnsi="Arial" w:cs="Arial"/>
+                <w:color w:val="000000"/>
+                <w:sz w:val="20"/>
+                <w:szCs w:val="20"/>
+                <w:lang w:eastAsia="en-AU"/>
+              </w:rPr>
+              <w:t>25 watts</w:t>
+            </w:r>
+          </w:p>
+        </w:tc>
+      </w:tr>
+      <w:tr>
+        <w:trPr>
+          <w:trHeight w:val="255"/>
+          <w:tblCellSpacing w:w="0" w:type="dxa"/>
+        </w:trPr>
+        <w:tc>
+          <w:tcPr>
+            <w:tcW w:w="0" w:type="auto"/>
+            <w:tcBorders>
+              <w:top w:val="single" w:sz="6" w:space="0" w:color="000000"/>
+              <w:left w:val="single" w:sz="6" w:space="0" w:color="000000"/>
+              <w:bottom w:val="single" w:sz="6" w:space="0" w:color="000000"/>
+              <w:right w:val="single" w:sz="6" w:space="0" w:color="000000"/>
+            </w:tcBorders>
+            <w:vAlign w:val="center"/>
+            <w:hideMark/>
+          </w:tcPr>
+          <w:p>
+            <w:pPr>
+              <w:spacing w:after="0" w:line="240" w:lineRule="auto"/>
+              <w:rPr>
+                <w:rFonts w:ascii="Arial" w:eastAsia="Times New Roman" w:hAnsi="Arial" w:cs="Arial"/>
+                <w:color w:val="000000"/>
+                <w:sz w:val="20"/>
+                <w:szCs w:val="20"/>
+                <w:lang w:eastAsia="en-AU"/>
+              </w:rPr>
+            </w:pPr>
+            <w:r>
+              <w:rPr>
+                <w:rFonts w:ascii="Arial" w:eastAsia="Times New Roman" w:hAnsi="Arial" w:cs="Arial"/>
+                <w:color w:val="000000"/>
+                <w:sz w:val="20"/>
+                <w:szCs w:val="20"/>
+                <w:lang w:eastAsia="en-AU"/>
+              </w:rPr>
+              <w:t>Optical</w:t>
+            </w:r>
+          </w:p>
+        </w:tc>
+        <w:tc>
+          <w:tcPr>
+            <w:tcW w:w="0" w:type="auto"/>
+            <w:tcBorders>
+              <w:top w:val="single" w:sz="6" w:space="0" w:color="000000"/>
+              <w:left w:val="single" w:sz="6" w:space="0" w:color="000000"/>
+              <w:bottom w:val="single" w:sz="6" w:space="0" w:color="000000"/>
+              <w:right w:val="single" w:sz="6" w:space="0" w:color="000000"/>
+            </w:tcBorders>
+            <w:vAlign w:val="center"/>
+            <w:hideMark/>
+          </w:tcPr>
+          <w:p>
+            <w:pPr>
+              <w:spacing w:after="0" w:line="240" w:lineRule="auto"/>
+              <w:rPr>
+                <w:rFonts w:ascii="Arial" w:eastAsia="Times New Roman" w:hAnsi="Arial" w:cs="Arial"/>
+                <w:color w:val="000000"/>
+                <w:sz w:val="20"/>
+                <w:szCs w:val="20"/>
+                <w:lang w:eastAsia="en-AU"/>
+              </w:rPr>
+            </w:pPr>
+            <w:proofErr w:type="spellStart"/>
+            <w:r>
+              <w:rPr>
+                <w:rFonts w:ascii="Arial" w:eastAsia="Times New Roman" w:hAnsi="Arial" w:cs="Arial"/>
+                <w:color w:val="000000"/>
+                <w:sz w:val="20"/>
+                <w:szCs w:val="20"/>
+                <w:lang w:eastAsia="en-AU"/>
+              </w:rPr>
+              <w:t>Liteon</w:t>
+            </w:r>
+            <w:proofErr w:type="spellEnd"/>
+            <w:r>
+              <w:rPr>
+                <w:rFonts w:ascii="Arial" w:eastAsia="Times New Roman" w:hAnsi="Arial" w:cs="Arial"/>
+                <w:color w:val="000000"/>
+                <w:sz w:val="20"/>
+                <w:szCs w:val="20"/>
+                <w:lang w:eastAsia="en-AU"/>
+              </w:rPr>
+              <w:t xml:space="preserve"> IHAS324 DVD-RW</w:t>
+            </w:r>
+          </w:p>
+        </w:tc>
+        <w:tc>
+          <w:tcPr>
+            <w:tcW w:w="0" w:type="auto"/>
+            <w:tcBorders>
+              <w:top w:val="single" w:sz="6" w:space="0" w:color="000000"/>
+              <w:left w:val="single" w:sz="6" w:space="0" w:color="000000"/>
+              <w:bottom w:val="single" w:sz="6" w:space="0" w:color="000000"/>
+              <w:right w:val="single" w:sz="6" w:space="0" w:color="000000"/>
+            </w:tcBorders>
+            <w:vAlign w:val="center"/>
+            <w:hideMark/>
+          </w:tcPr>
+          <w:p>
+            <w:pPr>
+              <w:spacing w:after="0" w:line="240" w:lineRule="auto"/>
+              <w:jc w:val="right"/>
+              <w:rPr>
+                <w:rFonts w:ascii="Arial" w:eastAsia="Times New Roman" w:hAnsi="Arial" w:cs="Arial"/>
+                <w:color w:val="000000"/>
+                <w:sz w:val="20"/>
+                <w:szCs w:val="20"/>
+                <w:lang w:eastAsia="en-AU"/>
+              </w:rPr>
+            </w:pPr>
+            <w:r>
+              <w:rPr>
+                <w:rFonts w:ascii="Arial" w:eastAsia="Times New Roman" w:hAnsi="Arial" w:cs="Arial"/>
+                <w:color w:val="000000"/>
+                <w:sz w:val="20"/>
+                <w:szCs w:val="20"/>
+                <w:lang w:eastAsia="en-AU"/>
+              </w:rPr>
+              <w:t>$24.00</w:t>
+            </w:r>
+          </w:p>
+        </w:tc>
+        <w:tc>
+          <w:tcPr>
+            <w:tcW w:w="0" w:type="auto"/>
+            <w:tcBorders>
+              <w:top w:val="single" w:sz="6" w:space="0" w:color="000000"/>
+              <w:left w:val="single" w:sz="6" w:space="0" w:color="000000"/>
+              <w:bottom w:val="single" w:sz="6" w:space="0" w:color="000000"/>
+              <w:right w:val="single" w:sz="6" w:space="0" w:color="000000"/>
+            </w:tcBorders>
+            <w:vAlign w:val="center"/>
+            <w:hideMark/>
+          </w:tcPr>
+          <w:p>
+            <w:pPr>
+              <w:spacing w:after="0" w:line="240" w:lineRule="auto"/>
+              <w:jc w:val="center"/>
+              <w:rPr>
+                <w:rFonts w:ascii="Arial" w:eastAsia="Times New Roman" w:hAnsi="Arial" w:cs="Arial"/>
+                <w:color w:val="000000"/>
+                <w:sz w:val="20"/>
+                <w:szCs w:val="20"/>
+                <w:lang w:eastAsia="en-AU"/>
+              </w:rPr>
+            </w:pPr>
+            <w:r>
+              <w:rPr>
+                <w:rFonts w:ascii="Arial" w:eastAsia="Times New Roman" w:hAnsi="Arial" w:cs="Arial"/>
+                <w:color w:val="000000"/>
+                <w:sz w:val="20"/>
+                <w:szCs w:val="20"/>
+                <w:lang w:eastAsia="en-AU"/>
+              </w:rPr>
+              <w:t>20 watts</w:t>
+            </w:r>
+          </w:p>
+        </w:tc>
+      </w:tr>
+      <w:tr>
+        <w:trPr>
+          <w:trHeight w:val="255"/>
+          <w:tblCellSpacing w:w="0" w:type="dxa"/>
+        </w:trPr>
+        <w:tc>
+          <w:tcPr>
+            <w:tcW w:w="0" w:type="auto"/>
+            <w:tcBorders>
+              <w:top w:val="single" w:sz="6" w:space="0" w:color="000000"/>
+              <w:left w:val="single" w:sz="6" w:space="0" w:color="000000"/>
+              <w:bottom w:val="single" w:sz="6" w:space="0" w:color="000000"/>
+              <w:right w:val="single" w:sz="6" w:space="0" w:color="000000"/>
+            </w:tcBorders>
+            <w:vAlign w:val="center"/>
+            <w:hideMark/>
+          </w:tcPr>
+          <w:p>
+            <w:pPr>
+              <w:spacing w:after="0" w:line="240" w:lineRule="auto"/>
+              <w:rPr>
+                <w:rFonts w:ascii="Arial" w:eastAsia="Times New Roman" w:hAnsi="Arial" w:cs="Arial"/>
+                <w:color w:val="000000"/>
+                <w:sz w:val="20"/>
+                <w:szCs w:val="20"/>
+                <w:lang w:eastAsia="en-AU"/>
+              </w:rPr>
+            </w:pPr>
+            <w:r>
+              <w:rPr>
+                <w:rFonts w:ascii="Arial" w:eastAsia="Times New Roman" w:hAnsi="Arial" w:cs="Arial"/>
+                <w:color w:val="000000"/>
+                <w:sz w:val="20"/>
+                <w:szCs w:val="20"/>
+                <w:lang w:eastAsia="en-AU"/>
+              </w:rPr>
+              <w:t>Hard Disk</w:t>
+            </w:r>
+          </w:p>
+        </w:tc>
+        <w:tc>
+          <w:tcPr>
+            <w:tcW w:w="0" w:type="auto"/>
+            <w:tcBorders>
+              <w:top w:val="single" w:sz="6" w:space="0" w:color="000000"/>
+              <w:left w:val="single" w:sz="6" w:space="0" w:color="000000"/>
+              <w:bottom w:val="single" w:sz="6" w:space="0" w:color="000000"/>
+              <w:right w:val="single" w:sz="6" w:space="0" w:color="000000"/>
+            </w:tcBorders>
+            <w:vAlign w:val="center"/>
+            <w:hideMark/>
+          </w:tcPr>
+          <w:p>
+            <w:pPr>
+              <w:spacing w:after="0" w:line="240" w:lineRule="auto"/>
+              <w:rPr>
+                <w:rFonts w:ascii="Arial" w:eastAsia="Times New Roman" w:hAnsi="Arial" w:cs="Arial"/>
+                <w:color w:val="000000"/>
+                <w:sz w:val="20"/>
+                <w:szCs w:val="20"/>
+                <w:lang w:eastAsia="en-AU"/>
+              </w:rPr>
+            </w:pPr>
+            <w:r>
+              <w:rPr>
+                <w:rFonts w:ascii="Arial" w:eastAsia="Times New Roman" w:hAnsi="Arial" w:cs="Arial"/>
+                <w:color w:val="000000"/>
+                <w:sz w:val="20"/>
+                <w:szCs w:val="20"/>
+                <w:lang w:eastAsia="en-AU"/>
+              </w:rPr>
+              <w:t>Seagate Barracuda 500GB</w:t>
+            </w:r>
+          </w:p>
+        </w:tc>
+        <w:tc>
+          <w:tcPr>
+            <w:tcW w:w="0" w:type="auto"/>
+            <w:tcBorders>
+              <w:top w:val="single" w:sz="6" w:space="0" w:color="000000"/>
+              <w:left w:val="single" w:sz="6" w:space="0" w:color="000000"/>
+              <w:bottom w:val="single" w:sz="6" w:space="0" w:color="000000"/>
+              <w:right w:val="single" w:sz="6" w:space="0" w:color="000000"/>
+            </w:tcBorders>
+            <w:vAlign w:val="center"/>
+            <w:hideMark/>
+          </w:tcPr>
+          <w:p>
+            <w:pPr>
+              <w:spacing w:after="0" w:line="240" w:lineRule="auto"/>
+              <w:jc w:val="right"/>
+              <w:rPr>
+                <w:rFonts w:ascii="Arial" w:eastAsia="Times New Roman" w:hAnsi="Arial" w:cs="Arial"/>
+                <w:color w:val="000000"/>
+                <w:sz w:val="20"/>
+                <w:szCs w:val="20"/>
+                <w:lang w:eastAsia="en-AU"/>
+              </w:rPr>
+            </w:pPr>
+            <w:r>
+              <w:rPr>
+                <w:rFonts w:ascii="Arial" w:eastAsia="Times New Roman" w:hAnsi="Arial" w:cs="Arial"/>
+                <w:color w:val="000000"/>
+                <w:sz w:val="20"/>
+                <w:szCs w:val="20"/>
+                <w:lang w:eastAsia="en-AU"/>
+              </w:rPr>
+              <w:t>$80.00</w:t>
+            </w:r>
+          </w:p>
+        </w:tc>
+        <w:tc>
+          <w:tcPr>
+            <w:tcW w:w="0" w:type="auto"/>
+            <w:tcBorders>
+              <w:top w:val="single" w:sz="6" w:space="0" w:color="000000"/>
+              <w:left w:val="single" w:sz="6" w:space="0" w:color="000000"/>
+              <w:bottom w:val="single" w:sz="6" w:space="0" w:color="000000"/>
+              <w:right w:val="single" w:sz="6" w:space="0" w:color="000000"/>
+            </w:tcBorders>
+            <w:vAlign w:val="center"/>
+            <w:hideMark/>
+          </w:tcPr>
+          <w:p>
+            <w:pPr>
+              <w:spacing w:after="0" w:line="240" w:lineRule="auto"/>
+              <w:jc w:val="center"/>
+              <w:rPr>
+                <w:rFonts w:ascii="Arial" w:eastAsia="Times New Roman" w:hAnsi="Arial" w:cs="Arial"/>
+                <w:color w:val="000000"/>
+                <w:sz w:val="20"/>
+                <w:szCs w:val="20"/>
+                <w:lang w:eastAsia="en-AU"/>
+              </w:rPr>
+            </w:pPr>
+            <w:r>
+              <w:rPr>
+                <w:rFonts w:ascii="Arial" w:eastAsia="Times New Roman" w:hAnsi="Arial" w:cs="Arial"/>
+                <w:color w:val="000000"/>
+                <w:sz w:val="20"/>
+                <w:szCs w:val="20"/>
+                <w:lang w:eastAsia="en-AU"/>
+              </w:rPr>
+              <w:t>8 watts</w:t>
+            </w:r>
+          </w:p>
+        </w:tc>
+      </w:tr>
+      <w:tr>
+        <w:trPr>
+          <w:trHeight w:val="255"/>
+          <w:tblCellSpacing w:w="0" w:type="dxa"/>
+        </w:trPr>
+        <w:tc>
+          <w:tcPr>
+            <w:tcW w:w="0" w:type="auto"/>
+            <w:tcBorders>
+              <w:top w:val="single" w:sz="6" w:space="0" w:color="000000"/>
+              <w:left w:val="single" w:sz="6" w:space="0" w:color="000000"/>
+              <w:bottom w:val="single" w:sz="6" w:space="0" w:color="000000"/>
+              <w:right w:val="single" w:sz="6" w:space="0" w:color="000000"/>
+            </w:tcBorders>
+            <w:vAlign w:val="center"/>
+            <w:hideMark/>
+          </w:tcPr>
+          <w:p>
+            <w:pPr>
+              <w:spacing w:after="0" w:line="240" w:lineRule="auto"/>
+              <w:rPr>
+                <w:rFonts w:ascii="Arial" w:eastAsia="Times New Roman" w:hAnsi="Arial" w:cs="Arial"/>
+                <w:color w:val="000000"/>
+                <w:sz w:val="20"/>
+                <w:szCs w:val="20"/>
+                <w:lang w:eastAsia="en-AU"/>
+              </w:rPr>
+            </w:pPr>
+            <w:r>
+              <w:rPr>
+                <w:rFonts w:ascii="Arial" w:eastAsia="Times New Roman" w:hAnsi="Arial" w:cs="Arial"/>
+                <w:color w:val="000000"/>
+                <w:sz w:val="20"/>
+                <w:szCs w:val="20"/>
+                <w:lang w:eastAsia="en-AU"/>
+              </w:rPr>
+              <w:t>Graphics Card</w:t>
+            </w:r>
+          </w:p>
+        </w:tc>
+        <w:tc>
+          <w:tcPr>
+            <w:tcW w:w="0" w:type="auto"/>
+            <w:tcBorders>
+              <w:top w:val="single" w:sz="6" w:space="0" w:color="000000"/>
+              <w:left w:val="single" w:sz="6" w:space="0" w:color="000000"/>
+              <w:bottom w:val="single" w:sz="6" w:space="0" w:color="000000"/>
+              <w:right w:val="single" w:sz="6" w:space="0" w:color="000000"/>
+            </w:tcBorders>
+            <w:vAlign w:val="center"/>
+            <w:hideMark/>
+          </w:tcPr>
+          <w:p>
+            <w:pPr>
+              <w:spacing w:after="0" w:line="240" w:lineRule="auto"/>
+              <w:rPr>
+                <w:rFonts w:ascii="Arial" w:eastAsia="Times New Roman" w:hAnsi="Arial" w:cs="Arial"/>
+                <w:color w:val="000000"/>
+                <w:sz w:val="20"/>
+                <w:szCs w:val="20"/>
+                <w:lang w:eastAsia="en-AU"/>
+              </w:rPr>
+            </w:pPr>
+            <w:r>
+              <w:rPr>
+                <w:rFonts w:ascii="Arial" w:eastAsia="Times New Roman" w:hAnsi="Arial" w:cs="Arial"/>
+                <w:color w:val="000000"/>
+                <w:sz w:val="20"/>
+                <w:szCs w:val="20"/>
+                <w:lang w:eastAsia="en-AU"/>
+              </w:rPr>
+              <w:t>Gigabyte HD6870 1GB</w:t>
+            </w:r>
+          </w:p>
+        </w:tc>
+        <w:tc>
+          <w:tcPr>
+            <w:tcW w:w="0" w:type="auto"/>
+            <w:tcBorders>
+              <w:top w:val="single" w:sz="6" w:space="0" w:color="000000"/>
+              <w:left w:val="single" w:sz="6" w:space="0" w:color="000000"/>
+              <w:bottom w:val="single" w:sz="6" w:space="0" w:color="000000"/>
+              <w:right w:val="single" w:sz="6" w:space="0" w:color="000000"/>
+            </w:tcBorders>
+            <w:vAlign w:val="center"/>
+            <w:hideMark/>
+          </w:tcPr>
+          <w:p>
+            <w:pPr>
+              <w:spacing w:after="0" w:line="240" w:lineRule="auto"/>
+              <w:jc w:val="right"/>
+              <w:rPr>
+                <w:rFonts w:ascii="Arial" w:eastAsia="Times New Roman" w:hAnsi="Arial" w:cs="Arial"/>
+                <w:color w:val="000000"/>
+                <w:sz w:val="20"/>
+                <w:szCs w:val="20"/>
+                <w:lang w:eastAsia="en-AU"/>
+              </w:rPr>
+            </w:pPr>
+            <w:r>
+              <w:rPr>
+                <w:rFonts w:ascii="Arial" w:eastAsia="Times New Roman" w:hAnsi="Arial" w:cs="Arial"/>
+                <w:color w:val="000000"/>
+                <w:sz w:val="20"/>
+                <w:szCs w:val="20"/>
+                <w:lang w:eastAsia="en-AU"/>
+              </w:rPr>
+              <w:t>$201.00</w:t>
+            </w:r>
+          </w:p>
+        </w:tc>
+        <w:tc>
+          <w:tcPr>
+            <w:tcW w:w="0" w:type="auto"/>
+            <w:tcBorders>
+              <w:top w:val="single" w:sz="6" w:space="0" w:color="000000"/>
+              <w:left w:val="single" w:sz="6" w:space="0" w:color="000000"/>
+              <w:bottom w:val="single" w:sz="6" w:space="0" w:color="000000"/>
+              <w:right w:val="single" w:sz="6" w:space="0" w:color="000000"/>
+            </w:tcBorders>
+            <w:vAlign w:val="center"/>
+            <w:hideMark/>
+          </w:tcPr>
+          <w:p>
+            <w:pPr>
+              <w:spacing w:after="0" w:line="240" w:lineRule="auto"/>
+              <w:jc w:val="center"/>
+              <w:rPr>
+                <w:rFonts w:ascii="Arial" w:eastAsia="Times New Roman" w:hAnsi="Arial" w:cs="Arial"/>
+                <w:color w:val="000000"/>
+                <w:sz w:val="20"/>
+                <w:szCs w:val="20"/>
+                <w:lang w:eastAsia="en-AU"/>
+              </w:rPr>
+            </w:pPr>
+            <w:r>
+              <w:rPr>
+                <w:rFonts w:ascii="Arial" w:eastAsia="Times New Roman" w:hAnsi="Arial" w:cs="Arial"/>
+                <w:color w:val="000000"/>
+                <w:sz w:val="20"/>
+                <w:szCs w:val="20"/>
+                <w:lang w:eastAsia="en-AU"/>
+              </w:rPr>
+              <w:t>291 watts</w:t>
+            </w:r>
+          </w:p>
+        </w:tc>
+      </w:tr>
+      <w:tr>
+        <w:trPr>
+          <w:trHeight w:val="255"/>
+          <w:tblCellSpacing w:w="0" w:type="dxa"/>
+        </w:trPr>
+        <w:tc>
+          <w:tcPr>
+            <w:tcW w:w="0" w:type="auto"/>
+            <w:gridSpan w:val="2"/>
+            <w:tcBorders>
+              <w:top w:val="single" w:sz="6" w:space="0" w:color="000000"/>
+              <w:left w:val="single" w:sz="6" w:space="0" w:color="000000"/>
+              <w:bottom w:val="single" w:sz="6" w:space="0" w:color="000000"/>
+              <w:right w:val="single" w:sz="6" w:space="0" w:color="000000"/>
+            </w:tcBorders>
+            <w:vAlign w:val="center"/>
+            <w:hideMark/>
+          </w:tcPr>
+          <w:p>
+            <w:pPr>
+              <w:spacing w:after="0" w:line="240" w:lineRule="auto"/>
+              <w:jc w:val="center"/>
+              <w:rPr>
+                <w:rFonts w:ascii="Arial" w:eastAsia="Times New Roman" w:hAnsi="Arial" w:cs="Arial"/>
+                <w:color w:val="000000"/>
+                <w:sz w:val="20"/>
+                <w:szCs w:val="20"/>
+                <w:lang w:eastAsia="en-AU"/>
+              </w:rPr>
+            </w:pPr>
+            <w:r>
+              <w:rPr>
+                <w:rFonts w:ascii="Arial" w:eastAsia="Times New Roman" w:hAnsi="Arial" w:cs="Arial"/>
+                <w:b/>
+                <w:bCs/>
+                <w:color w:val="000000"/>
+                <w:sz w:val="20"/>
+                <w:szCs w:val="20"/>
+                <w:lang w:eastAsia="en-AU"/>
+              </w:rPr>
+              <w:t>TOTALS</w:t>
+            </w:r>
+          </w:p>
+        </w:tc>
+        <w:tc>
+          <w:tcPr>
+            <w:tcW w:w="0" w:type="auto"/>
+            <w:tcBorders>
+              <w:top w:val="single" w:sz="6" w:space="0" w:color="000000"/>
+              <w:left w:val="single" w:sz="6" w:space="0" w:color="000000"/>
+              <w:bottom w:val="single" w:sz="6" w:space="0" w:color="000000"/>
+              <w:right w:val="single" w:sz="6" w:space="0" w:color="000000"/>
+            </w:tcBorders>
+            <w:vAlign w:val="center"/>
+            <w:hideMark/>
+          </w:tcPr>
+          <w:p>
+            <w:pPr>
+              <w:spacing w:after="0" w:line="240" w:lineRule="auto"/>
+              <w:jc w:val="right"/>
+              <w:rPr>
+                <w:rFonts w:ascii="Arial" w:eastAsia="Times New Roman" w:hAnsi="Arial" w:cs="Arial"/>
+                <w:color w:val="000000"/>
+                <w:sz w:val="20"/>
+                <w:szCs w:val="20"/>
+                <w:lang w:eastAsia="en-AU"/>
+              </w:rPr>
+            </w:pPr>
+            <w:r>
+              <w:rPr>
+                <w:rFonts w:ascii="Arial" w:eastAsia="Times New Roman" w:hAnsi="Arial" w:cs="Arial"/>
+                <w:b/>
+                <w:bCs/>
+                <w:color w:val="000000"/>
+                <w:sz w:val="20"/>
+                <w:szCs w:val="20"/>
+                <w:lang w:eastAsia="en-AU"/>
+              </w:rPr>
+              <w:t>$757.00</w:t>
+            </w:r>
+          </w:p>
+        </w:tc>
+        <w:tc>
+          <w:tcPr>
+            <w:tcW w:w="0" w:type="auto"/>
+            <w:tcBorders>
+              <w:top w:val="single" w:sz="6" w:space="0" w:color="000000"/>
+              <w:left w:val="single" w:sz="6" w:space="0" w:color="000000"/>
+              <w:bottom w:val="single" w:sz="6" w:space="0" w:color="000000"/>
+              <w:right w:val="single" w:sz="6" w:space="0" w:color="000000"/>
+            </w:tcBorders>
+            <w:vAlign w:val="center"/>
+            <w:hideMark/>
+          </w:tcPr>
+          <w:p>
+            <w:pPr>
+              <w:spacing w:after="0" w:line="240" w:lineRule="auto"/>
+              <w:jc w:val="center"/>
+              <w:rPr>
+                <w:rFonts w:ascii="Arial" w:eastAsia="Times New Roman" w:hAnsi="Arial" w:cs="Arial"/>
+                <w:color w:val="000000"/>
+                <w:sz w:val="20"/>
+                <w:szCs w:val="20"/>
+                <w:lang w:eastAsia="en-AU"/>
+              </w:rPr>
+            </w:pPr>
+            <w:r>
+              <w:rPr>
+                <w:rFonts w:ascii="Arial" w:eastAsia="Times New Roman" w:hAnsi="Arial" w:cs="Arial"/>
+                <w:b/>
+                <w:bCs/>
+                <w:color w:val="000000"/>
+                <w:sz w:val="20"/>
+                <w:szCs w:val="20"/>
+                <w:lang w:eastAsia="en-AU"/>
+              </w:rPr>
+              <w:t>616 watts</w:t>
+            </w:r>
+          </w:p>
+        </w:tc>
+      </w:tr>
+    </w:tbl>
+    <w:p/>
+    <w:p>
+      <w:r>
+        <w:t>Overall we have managed to build Dave a com</w:t>
+      </w:r>
+      <w:r>
+        <w:t>plete PC within his budget ($757</w:t>
+      </w:r>
+      <w:r>
+        <w:t xml:space="preserve"> against an intended target of $650-750) which is capable of fulfilling all of his initial requirements.</w:t>
+      </w:r>
+      <w:r>
+        <w:br/>
+      </w:r>
+      <w:r>
+        <w:br/>
+        <w:t xml:space="preserve">Whilst doing this we have also </w:t>
+      </w:r>
+      <w:proofErr w:type="gramStart"/>
+      <w:r>
+        <w:t>left  room</w:t>
+      </w:r>
+      <w:proofErr w:type="gramEnd"/>
+      <w:r>
+        <w:t xml:space="preserve"> to allow for future expansion such as many free drive bays to allow for future media storage or RAM that can be added to at a later date. </w:t>
+      </w:r>
+      <w:r>
+        <w:br/>
+      </w:r>
+      <w:r>
+        <w:br/>
+        <w:t>The PC will both be able to run as a desktop PC and work admirably as a Home Theatre PC.</w:t>
       </w:r>
     </w:p>
     <w:p/>
@@ -3476,7 +6438,6 @@
     <w:p/>
     <w:p/>
     <w:p/>
-    <w:p/>
     <w:p>
       <w:r>
         <w:br/>
@@ -3497,9 +6458,21 @@
       <w:r>
         <w:br/>
       </w:r>
+    </w:p>
+    <w:p/>
+    <w:p>
+      <w:pPr>
+        <w:pStyle w:val="Heading1"/>
+      </w:pPr>
+      <w:r>
+        <w:lastRenderedPageBreak/>
+        <w:br/>
+      </w:r>
+      <w:bookmarkStart w:id="12" w:name="_Toc314593892"/>
       <w:r>
         <w:t>Bibliography</w:t>
       </w:r>
+      <w:bookmarkEnd w:id="12"/>
     </w:p>
     <w:p>
       <w:pPr>
@@ -3513,7 +6486,7 @@
       <w:r>
         <w:t>[1] Elite 341 – Cooler Master, viewed January 15, 2012 (</w:t>
       </w:r>
-      <w:hyperlink r:id="rId7" w:history="1">
+      <w:hyperlink r:id="rId13" w:history="1">
         <w:r>
           <w:rPr>
             <w:rStyle w:val="Hyperlink"/>
@@ -3528,7 +6501,7 @@
         <w:br/>
         <w:t>[2] Centurion 5 II – Cooler Master, viewed January 15, 2012 (</w:t>
       </w:r>
-      <w:hyperlink r:id="rId8" w:history="1">
+      <w:hyperlink r:id="rId14" w:history="1">
         <w:r>
           <w:rPr>
             <w:rStyle w:val="Hyperlink"/>
@@ -3541,9 +6514,49 @@
       </w:r>
       <w:r>
         <w:br/>
-        <w:t>[3] Thermaltakeusa &gt;&gt; Chassis &gt;&gt; Armor Series &gt;&gt; Armor+ &gt;&gt; Armor+ MX: Armor+ MX VH8000BWS, viewed January 15, 2012 (</w:t>
-      </w:r>
-      <w:hyperlink r:id="rId9" w:anchor="Tab1" w:history="1">
+        <w:t xml:space="preserve">[3] </w:t>
+      </w:r>
+      <w:proofErr w:type="spellStart"/>
+      <w:r>
+        <w:t>Thermaltakeusa</w:t>
+      </w:r>
+      <w:proofErr w:type="spellEnd"/>
+      <w:r>
+        <w:t xml:space="preserve"> &gt;&gt; Chassis &gt;&gt; </w:t>
+      </w:r>
+      <w:proofErr w:type="spellStart"/>
+      <w:r>
+        <w:t>Armor</w:t>
+      </w:r>
+      <w:proofErr w:type="spellEnd"/>
+      <w:r>
+        <w:t xml:space="preserve"> Series &gt;&gt; </w:t>
+      </w:r>
+      <w:proofErr w:type="spellStart"/>
+      <w:r>
+        <w:t>Armor</w:t>
+      </w:r>
+      <w:proofErr w:type="spellEnd"/>
+      <w:r>
+        <w:t xml:space="preserve">+ &gt;&gt; </w:t>
+      </w:r>
+      <w:proofErr w:type="spellStart"/>
+      <w:r>
+        <w:t>Armor</w:t>
+      </w:r>
+      <w:proofErr w:type="spellEnd"/>
+      <w:r>
+        <w:t xml:space="preserve">+ MX: </w:t>
+      </w:r>
+      <w:proofErr w:type="spellStart"/>
+      <w:r>
+        <w:t>Armor</w:t>
+      </w:r>
+      <w:proofErr w:type="spellEnd"/>
+      <w:r>
+        <w:t>+ MX VH8000BWS, viewed January 15, 2012 (</w:t>
+      </w:r>
+      <w:hyperlink r:id="rId15" w:anchor="Tab1" w:history="1">
         <w:r>
           <w:rPr>
             <w:rStyle w:val="Hyperlink"/>
@@ -3556,17 +6569,25 @@
       </w:r>
       <w:r>
         <w:br/>
-        <w:t>[4] Umart Online</w:t>
+        <w:t xml:space="preserve">[4] </w:t>
+      </w:r>
+      <w:proofErr w:type="spellStart"/>
+      <w:r>
+        <w:t>Umart</w:t>
+      </w:r>
+      <w:proofErr w:type="spellEnd"/>
+      <w:r>
+        <w:t xml:space="preserve"> Online</w:t>
       </w:r>
       <w:r>
         <w:t>, viewed January 15, 2012 (</w:t>
       </w:r>
-      <w:hyperlink r:id="rId10" w:history="1">
+      <w:hyperlink r:id="rId16" w:history="1">
         <w:r>
           <w:rPr>
             <w:rStyle w:val="Hyperlink"/>
           </w:rPr>
-          <w:t>http://umart.com.au/pro/products_listnew.phtml?id=10&amp;id2=140&amp;bid=7&amp;sid=82520</w:t>
+          <w:t>http://umart.com.au/pro/products_listnew.phtml?id=10&amp;id2=140&amp;bid=7&amp;sid=82525</w:t>
         </w:r>
       </w:hyperlink>
       <w:r>
@@ -3574,9 +6595,17 @@
       </w:r>
       <w:r>
         <w:br/>
-        <w:t>[5] Passmark CPU Lookup, viewed January 15, 2012 (</w:t>
-      </w:r>
-      <w:hyperlink r:id="rId11" w:history="1">
+        <w:t xml:space="preserve">[5] </w:t>
+      </w:r>
+      <w:proofErr w:type="spellStart"/>
+      <w:r>
+        <w:t>Passmark</w:t>
+      </w:r>
+      <w:proofErr w:type="spellEnd"/>
+      <w:r>
+        <w:t xml:space="preserve"> CPU Lookup, viewed January 15, 2012 (</w:t>
+      </w:r>
+      <w:hyperlink r:id="rId17" w:history="1">
         <w:r>
           <w:rPr>
             <w:rStyle w:val="Hyperlink"/>
@@ -3594,10 +6623,23 @@
       <w:r>
         <w:t xml:space="preserve"> </w:t>
       </w:r>
-      <w:r>
-        <w:t>AnandTech – AMD’s Six-Core Pehnom IIX6 1090T &amp; 1055T Reviewed, viewed January 15, 2012 (</w:t>
-      </w:r>
-      <w:hyperlink r:id="rId12" w:history="1">
+      <w:proofErr w:type="spellStart"/>
+      <w:r>
+        <w:t>AnandTech</w:t>
+      </w:r>
+      <w:proofErr w:type="spellEnd"/>
+      <w:r>
+        <w:t xml:space="preserve"> – AMD’s Six-Core </w:t>
+      </w:r>
+      <w:proofErr w:type="spellStart"/>
+      <w:r>
+        <w:t>Pehnom</w:t>
+      </w:r>
+      <w:proofErr w:type="spellEnd"/>
+      <w:r>
+        <w:t xml:space="preserve"> IIX6 1090T &amp; 1055T Reviewed, viewed January 15, 2012 (</w:t>
+      </w:r>
+      <w:hyperlink r:id="rId18" w:history="1">
         <w:r>
           <w:rPr>
             <w:rStyle w:val="Hyperlink"/>
@@ -3610,18 +6652,38 @@
       </w:r>
       <w:r>
         <w:br/>
-        <w:t xml:space="preserve">[7] Gigabyte – Motherboard – Socket AM3+ - GA-78LMT-S2P (rev. 3.1), viewed January 15, 2012 </w:t>
-      </w:r>
-      <w:r>
-        <w:lastRenderedPageBreak/>
-        <w:t>(</w:t>
-      </w:r>
-      <w:hyperlink r:id="rId13" w:anchor="sp" w:history="1">
+        <w:t>[7] Gigabyte – Motherboard – Socket AM3+ - GA-78LMT-S2P (rev. 3.1), viewed January 15, 2012 (</w:t>
+      </w:r>
+      <w:hyperlink r:id="rId19" w:anchor="sp" w:history="1">
         <w:r>
           <w:rPr>
             <w:rStyle w:val="Hyperlink"/>
           </w:rPr>
-          <w:t>http://www.gigabyte.com/products/product-page.aspx?pid=3833#sp</w:t>
+          <w:t>http://www.gigab</w:t>
+        </w:r>
+        <w:r>
+          <w:rPr>
+            <w:rStyle w:val="Hyperlink"/>
+          </w:rPr>
+          <w:t>y</w:t>
+        </w:r>
+        <w:r>
+          <w:rPr>
+            <w:rStyle w:val="Hyperlink"/>
+          </w:rPr>
+          <w:t>te.com/products/product</w:t>
+        </w:r>
+        <w:r>
+          <w:rPr>
+            <w:rStyle w:val="Hyperlink"/>
+          </w:rPr>
+          <w:t>-</w:t>
+        </w:r>
+        <w:r>
+          <w:rPr>
+            <w:rStyle w:val="Hyperlink"/>
+          </w:rPr>
+          <w:t>page.aspx?pid=3833#sp</w:t>
         </w:r>
       </w:hyperlink>
       <w:r>
@@ -3634,7 +6696,7 @@
       <w:r>
         <w:t xml:space="preserve"> (</w:t>
       </w:r>
-      <w:hyperlink r:id="rId14" w:anchor="sp" w:history="1">
+      <w:hyperlink r:id="rId20" w:anchor="sp" w:history="1">
         <w:r>
           <w:rPr>
             <w:rStyle w:val="Hyperlink"/>
@@ -3647,9 +6709,17 @@
       </w:r>
       <w:r>
         <w:br/>
-        <w:t>[9] Power Consumption : AMD Phenom II X6 1090T and 890FX Platform Review: Hello, Leo, viewed January 15, 2012 (</w:t>
-      </w:r>
-      <w:hyperlink r:id="rId15" w:history="1">
+        <w:t xml:space="preserve">[9] Power Consumption : AMD </w:t>
+      </w:r>
+      <w:proofErr w:type="spellStart"/>
+      <w:r>
+        <w:t>Phenom</w:t>
+      </w:r>
+      <w:proofErr w:type="spellEnd"/>
+      <w:r>
+        <w:t xml:space="preserve"> II X6 1090T and 890FX Platform Review: Hello, Leo, viewed January 15, 2012 (</w:t>
+      </w:r>
+      <w:hyperlink r:id="rId21" w:history="1">
         <w:r>
           <w:rPr>
             <w:rStyle w:val="Hyperlink"/>
@@ -3662,30 +6732,176 @@
       </w:r>
       <w:r>
         <w:br/>
-        <w:t>[10] AnandTech – Debunking Power Supply Myths, viewed January 15, 2012 (</w:t>
-      </w:r>
-      <w:hyperlink r:id="rId16" w:history="1">
+        <w:t xml:space="preserve">[10] </w:t>
+      </w:r>
+      <w:proofErr w:type="spellStart"/>
+      <w:r>
+        <w:t>AnandTech</w:t>
+      </w:r>
+      <w:proofErr w:type="spellEnd"/>
+      <w:r>
+        <w:t xml:space="preserve"> – Debunking Power Supply Myths, viewed January 15, 2012 (</w:t>
+      </w:r>
+      <w:hyperlink r:id="rId22" w:history="1">
         <w:r>
           <w:rPr>
             <w:rStyle w:val="Hyperlink"/>
           </w:rPr>
-          <w:t>http://www.an</w:t>
+          <w:t>http://www.anandtech.com/show/2</w:t>
         </w:r>
         <w:r>
           <w:rPr>
             <w:rStyle w:val="Hyperlink"/>
           </w:rPr>
-          <w:t>a</w:t>
+          <w:t>6</w:t>
         </w:r>
         <w:r>
           <w:rPr>
             <w:rStyle w:val="Hyperlink"/>
           </w:rPr>
-          <w:t>ndtech.com/show/2624</w:t>
+          <w:t>24</w:t>
         </w:r>
       </w:hyperlink>
       <w:r>
         <w:t>)</w:t>
+      </w:r>
+      <w:r>
+        <w:br/>
+        <w:t xml:space="preserve">[11] PC’s actual power consumption (page 3: Memory, HDD, CD, Sound, Ventilation) – </w:t>
+      </w:r>
+      <w:proofErr w:type="spellStart"/>
+      <w:r>
+        <w:t>BeHardware</w:t>
+      </w:r>
+      <w:proofErr w:type="spellEnd"/>
+      <w:r>
+        <w:t>, viewed January 15, 2012 (</w:t>
+      </w:r>
+      <w:hyperlink r:id="rId23" w:history="1">
+        <w:r>
+          <w:rPr>
+            <w:rStyle w:val="Hyperlink"/>
+          </w:rPr>
+          <w:t>http://www.</w:t>
+        </w:r>
+        <w:r>
+          <w:rPr>
+            <w:rStyle w:val="Hyperlink"/>
+          </w:rPr>
+          <w:t>b</w:t>
+        </w:r>
+        <w:r>
+          <w:rPr>
+            <w:rStyle w:val="Hyperlink"/>
+          </w:rPr>
+          <w:t>ehardware.com/articles/670-3/pc-s-actual-power-consumption.html</w:t>
+        </w:r>
+      </w:hyperlink>
+      <w:r>
+        <w:t>)</w:t>
+      </w:r>
+      <w:r>
+        <w:br/>
+        <w:t>[12] Internal DVD Drive, viewed January 15, 2012 (</w:t>
+      </w:r>
+      <w:hyperlink r:id="rId24" w:history="1">
+        <w:r>
+          <w:rPr>
+            <w:rStyle w:val="Hyperlink"/>
+          </w:rPr>
+          <w:t>http://us.liteonit.com/us/dvd-internal/item/dvdinternal/ihas324</w:t>
+        </w:r>
+      </w:hyperlink>
+      <w:r>
+        <w:t>)</w:t>
+      </w:r>
+      <w:r>
+        <w:br/>
+        <w:t>[13] Calculating Power Consumption of the Entire System : How Much Power Does Your Graphics Card Need?, viewed January 15, 2012 (</w:t>
+      </w:r>
+      <w:hyperlink r:id="rId25" w:history="1">
+        <w:r>
+          <w:rPr>
+            <w:rStyle w:val="Hyperlink"/>
+          </w:rPr>
+          <w:t>http://www.tomshardware.com/reviews/geforce-radeon-power,2122-7.html</w:t>
+        </w:r>
+      </w:hyperlink>
+      <w:r>
+        <w:t>)</w:t>
+      </w:r>
+      <w:r>
+        <w:br/>
+        <w:t>[14] AMD Catalyst Preview Driver – OpenGL 4.2 Beta Support for Linux Based Systems, viewed January 16, 2012 (</w:t>
+      </w:r>
+      <w:hyperlink r:id="rId26" w:history="1">
+        <w:r>
+          <w:rPr>
+            <w:rStyle w:val="Hyperlink"/>
+          </w:rPr>
+          <w:t>http://support.amd.com/us/kbarticles/Pages/AMDCatalystOpenGL42BetaLinux.aspx</w:t>
+        </w:r>
+      </w:hyperlink>
+      <w:r>
+        <w:t>)</w:t>
+      </w:r>
+      <w:r>
+        <w:br/>
+        <w:t xml:space="preserve">[15] GIGABYTE – Graphics Card – ATI – PCI Express Solution – </w:t>
+      </w:r>
+      <w:proofErr w:type="spellStart"/>
+      <w:r>
+        <w:t>Radeon</w:t>
+      </w:r>
+      <w:proofErr w:type="spellEnd"/>
+      <w:r>
+        <w:t xml:space="preserve"> HD 6000 series – GV-R687D5-1GD-B, viewed January 16, 2012 (</w:t>
+      </w:r>
+      <w:hyperlink r:id="rId27" w:anchor="ov" w:history="1">
+        <w:r>
+          <w:rPr>
+            <w:rStyle w:val="Hyperlink"/>
+          </w:rPr>
+          <w:t>http://www.gigabyte.com/products/product-page.aspx?pid=3615#ov</w:t>
+        </w:r>
+      </w:hyperlink>
+      <w:r>
+        <w:t>)</w:t>
+      </w:r>
+      <w:r>
+        <w:br/>
+        <w:t xml:space="preserve">[16] Gigabyte </w:t>
+      </w:r>
+      <w:proofErr w:type="spellStart"/>
+      <w:r>
+        <w:t>Radeon</w:t>
+      </w:r>
+      <w:proofErr w:type="spellEnd"/>
+      <w:r>
+        <w:t xml:space="preserve"> HD 6870 review – viewed January 16, 2012 (</w:t>
+      </w:r>
+      <w:hyperlink r:id="rId28" w:history="1">
+        <w:r>
+          <w:rPr>
+            <w:rStyle w:val="Hyperlink"/>
+          </w:rPr>
+          <w:t>http://www.guru3d.com/article/gigabyte-radeon-hd-6870-review/8</w:t>
+        </w:r>
+      </w:hyperlink>
+      <w:r>
+        <w:t>)</w:t>
+      </w:r>
+      <w:r>
+        <w:br/>
+      </w:r>
+      <w:r>
+        <w:br/>
+      </w:r>
+      <w:r>
+        <w:br/>
+      </w:r>
+      <w:r>
+        <w:br/>
       </w:r>
       <w:r>
         <w:br/>
@@ -3712,7 +6928,7 @@
 
 <file path=word/endnotes.xml><?xml version="1.0" encoding="utf-8"?>
 <w:endnotes xmlns:ve="http://schemas.openxmlformats.org/markup-compatibility/2006" xmlns:o="urn:schemas-microsoft-com:office:office" xmlns:r="http://schemas.openxmlformats.org/officeDocument/2006/relationships" xmlns:m="http://schemas.openxmlformats.org/officeDocument/2006/math" xmlns:v="urn:schemas-microsoft-com:vml" xmlns:wp="http://schemas.openxmlformats.org/drawingml/2006/wordprocessingDrawing" xmlns:w10="urn:schemas-microsoft-com:office:word" xmlns:w="http://schemas.openxmlformats.org/wordprocessingml/2006/main" xmlns:wne="http://schemas.microsoft.com/office/word/2006/wordml">
-  <w:endnote w:type="separator" w:id="0">
+  <w:endnote w:type="separator" w:id="-1">
     <w:p>
       <w:pPr>
         <w:spacing w:after="0" w:line="240" w:lineRule="auto"/>
@@ -3722,7 +6938,7 @@
       </w:r>
     </w:p>
   </w:endnote>
-  <w:endnote w:type="continuationSeparator" w:id="1">
+  <w:endnote w:type="continuationSeparator" w:id="0">
     <w:p>
       <w:pPr>
         <w:spacing w:after="0" w:line="240" w:lineRule="auto"/>
@@ -3735,9 +6951,63 @@
 </w:endnotes>
 </file>
 
+<file path=word/footer1.xml><?xml version="1.0" encoding="utf-8"?>
+<w:ftr xmlns:ve="http://schemas.openxmlformats.org/markup-compatibility/2006" xmlns:o="urn:schemas-microsoft-com:office:office" xmlns:r="http://schemas.openxmlformats.org/officeDocument/2006/relationships" xmlns:m="http://schemas.openxmlformats.org/officeDocument/2006/math" xmlns:v="urn:schemas-microsoft-com:vml" xmlns:wp="http://schemas.openxmlformats.org/drawingml/2006/wordprocessingDrawing" xmlns:w10="urn:schemas-microsoft-com:office:word" xmlns:w="http://schemas.openxmlformats.org/wordprocessingml/2006/main" xmlns:wne="http://schemas.microsoft.com/office/word/2006/wordml">
+  <w:p>
+    <w:pPr>
+      <w:pStyle w:val="Footer"/>
+    </w:pPr>
+  </w:p>
+</w:ftr>
+</file>
+
+<file path=word/footer2.xml><?xml version="1.0" encoding="utf-8"?>
+<w:ftr xmlns:ve="http://schemas.openxmlformats.org/markup-compatibility/2006" xmlns:o="urn:schemas-microsoft-com:office:office" xmlns:r="http://schemas.openxmlformats.org/officeDocument/2006/relationships" xmlns:m="http://schemas.openxmlformats.org/officeDocument/2006/math" xmlns:v="urn:schemas-microsoft-com:vml" xmlns:wp="http://schemas.openxmlformats.org/drawingml/2006/wordprocessingDrawing" xmlns:w10="urn:schemas-microsoft-com:office:word" xmlns:w="http://schemas.openxmlformats.org/wordprocessingml/2006/main" xmlns:wne="http://schemas.microsoft.com/office/word/2006/wordml">
+  <w:sdt>
+    <w:sdtPr>
+      <w:id w:val="8737515"/>
+      <w:docPartObj>
+        <w:docPartGallery w:val="Page Numbers (Bottom of Page)"/>
+        <w:docPartUnique/>
+      </w:docPartObj>
+    </w:sdtPr>
+    <w:sdtContent>
+      <w:p>
+        <w:pPr>
+          <w:pStyle w:val="Footer"/>
+        </w:pPr>
+        <w:fldSimple w:instr=" PAGE   \* MERGEFORMAT ">
+          <w:r>
+            <w:rPr>
+              <w:noProof/>
+            </w:rPr>
+            <w:t>1</w:t>
+          </w:r>
+        </w:fldSimple>
+      </w:p>
+    </w:sdtContent>
+  </w:sdt>
+  <w:p>
+    <w:pPr>
+      <w:pStyle w:val="Footer"/>
+    </w:pPr>
+  </w:p>
+</w:ftr>
+</file>
+
+<file path=word/footer3.xml><?xml version="1.0" encoding="utf-8"?>
+<w:ftr xmlns:ve="http://schemas.openxmlformats.org/markup-compatibility/2006" xmlns:o="urn:schemas-microsoft-com:office:office" xmlns:r="http://schemas.openxmlformats.org/officeDocument/2006/relationships" xmlns:m="http://schemas.openxmlformats.org/officeDocument/2006/math" xmlns:v="urn:schemas-microsoft-com:vml" xmlns:wp="http://schemas.openxmlformats.org/drawingml/2006/wordprocessingDrawing" xmlns:w10="urn:schemas-microsoft-com:office:word" xmlns:w="http://schemas.openxmlformats.org/wordprocessingml/2006/main" xmlns:wne="http://schemas.microsoft.com/office/word/2006/wordml">
+  <w:p>
+    <w:pPr>
+      <w:pStyle w:val="Footer"/>
+    </w:pPr>
+  </w:p>
+</w:ftr>
+</file>
+
 <file path=word/footnotes.xml><?xml version="1.0" encoding="utf-8"?>
 <w:footnotes xmlns:ve="http://schemas.openxmlformats.org/markup-compatibility/2006" xmlns:o="urn:schemas-microsoft-com:office:office" xmlns:r="http://schemas.openxmlformats.org/officeDocument/2006/relationships" xmlns:m="http://schemas.openxmlformats.org/officeDocument/2006/math" xmlns:v="urn:schemas-microsoft-com:vml" xmlns:wp="http://schemas.openxmlformats.org/drawingml/2006/wordprocessingDrawing" xmlns:w10="urn:schemas-microsoft-com:office:word" xmlns:w="http://schemas.openxmlformats.org/wordprocessingml/2006/main" xmlns:wne="http://schemas.microsoft.com/office/word/2006/wordml">
-  <w:footnote w:type="separator" w:id="0">
+  <w:footnote w:type="separator" w:id="-1">
     <w:p>
       <w:pPr>
         <w:spacing w:after="0" w:line="240" w:lineRule="auto"/>
@@ -3747,7 +7017,7 @@
       </w:r>
     </w:p>
   </w:footnote>
-  <w:footnote w:type="continuationSeparator" w:id="1">
+  <w:footnote w:type="continuationSeparator" w:id="0">
     <w:p>
       <w:pPr>
         <w:spacing w:after="0" w:line="240" w:lineRule="auto"/>
@@ -3758,6 +7028,36 @@
     </w:p>
   </w:footnote>
 </w:footnotes>
+</file>
+
+<file path=word/header1.xml><?xml version="1.0" encoding="utf-8"?>
+<w:hdr xmlns:ve="http://schemas.openxmlformats.org/markup-compatibility/2006" xmlns:o="urn:schemas-microsoft-com:office:office" xmlns:r="http://schemas.openxmlformats.org/officeDocument/2006/relationships" xmlns:m="http://schemas.openxmlformats.org/officeDocument/2006/math" xmlns:v="urn:schemas-microsoft-com:vml" xmlns:wp="http://schemas.openxmlformats.org/drawingml/2006/wordprocessingDrawing" xmlns:w10="urn:schemas-microsoft-com:office:word" xmlns:w="http://schemas.openxmlformats.org/wordprocessingml/2006/main" xmlns:wne="http://schemas.microsoft.com/office/word/2006/wordml">
+  <w:p>
+    <w:pPr>
+      <w:pStyle w:val="Header"/>
+    </w:pPr>
+  </w:p>
+</w:hdr>
+</file>
+
+<file path=word/header2.xml><?xml version="1.0" encoding="utf-8"?>
+<w:hdr xmlns:ve="http://schemas.openxmlformats.org/markup-compatibility/2006" xmlns:o="urn:schemas-microsoft-com:office:office" xmlns:r="http://schemas.openxmlformats.org/officeDocument/2006/relationships" xmlns:m="http://schemas.openxmlformats.org/officeDocument/2006/math" xmlns:v="urn:schemas-microsoft-com:vml" xmlns:wp="http://schemas.openxmlformats.org/drawingml/2006/wordprocessingDrawing" xmlns:w10="urn:schemas-microsoft-com:office:word" xmlns:w="http://schemas.openxmlformats.org/wordprocessingml/2006/main" xmlns:wne="http://schemas.microsoft.com/office/word/2006/wordml">
+  <w:p>
+    <w:pPr>
+      <w:pStyle w:val="Header"/>
+    </w:pPr>
+  </w:p>
+</w:hdr>
+</file>
+
+<file path=word/header3.xml><?xml version="1.0" encoding="utf-8"?>
+<w:hdr xmlns:ve="http://schemas.openxmlformats.org/markup-compatibility/2006" xmlns:o="urn:schemas-microsoft-com:office:office" xmlns:r="http://schemas.openxmlformats.org/officeDocument/2006/relationships" xmlns:m="http://schemas.openxmlformats.org/officeDocument/2006/math" xmlns:v="urn:schemas-microsoft-com:vml" xmlns:wp="http://schemas.openxmlformats.org/drawingml/2006/wordprocessingDrawing" xmlns:w10="urn:schemas-microsoft-com:office:word" xmlns:w="http://schemas.openxmlformats.org/wordprocessingml/2006/main" xmlns:wne="http://schemas.microsoft.com/office/word/2006/wordml">
+  <w:p>
+    <w:pPr>
+      <w:pStyle w:val="Header"/>
+    </w:pPr>
+  </w:p>
+</w:hdr>
 </file>
 
 <file path=word/styles.xml><?xml version="1.0" encoding="utf-8"?>
@@ -4067,7 +7367,6 @@
     <w:name w:val="Hyperlink"/>
     <w:basedOn w:val="DefaultParagraphFont"/>
     <w:uiPriority w:val="99"/>
-    <w:semiHidden/>
     <w:unhideWhenUsed/>
     <w:rsid w:val="009369F0"/>
     <w:rPr>
@@ -4133,6 +7432,132 @@
       <w:color w:val="800080" w:themeColor="followedHyperlink"/>
       <w:u w:val="single"/>
     </w:rPr>
+  </w:style>
+  <w:style w:type="paragraph" w:styleId="TOCHeading">
+    <w:name w:val="TOC Heading"/>
+    <w:basedOn w:val="Heading1"/>
+    <w:next w:val="Normal"/>
+    <w:uiPriority w:val="39"/>
+    <w:unhideWhenUsed/>
+    <w:qFormat/>
+    <w:rsid w:val="00923346"/>
+    <w:pPr>
+      <w:outlineLvl w:val="9"/>
+    </w:pPr>
+    <w:rPr>
+      <w:color w:val="365F91" w:themeColor="accent1" w:themeShade="BF"/>
+      <w:lang w:val="en-US"/>
+    </w:rPr>
+  </w:style>
+  <w:style w:type="paragraph" w:styleId="TOC1">
+    <w:name w:val="toc 1"/>
+    <w:basedOn w:val="Normal"/>
+    <w:next w:val="Normal"/>
+    <w:autoRedefine/>
+    <w:uiPriority w:val="39"/>
+    <w:unhideWhenUsed/>
+    <w:rsid w:val="00923346"/>
+    <w:pPr>
+      <w:spacing w:after="100"/>
+    </w:pPr>
+  </w:style>
+  <w:style w:type="paragraph" w:styleId="TOC2">
+    <w:name w:val="toc 2"/>
+    <w:basedOn w:val="Normal"/>
+    <w:next w:val="Normal"/>
+    <w:autoRedefine/>
+    <w:uiPriority w:val="39"/>
+    <w:unhideWhenUsed/>
+    <w:rsid w:val="00923346"/>
+    <w:pPr>
+      <w:spacing w:after="100"/>
+      <w:ind w:left="220"/>
+    </w:pPr>
+  </w:style>
+  <w:style w:type="paragraph" w:styleId="FootnoteText">
+    <w:name w:val="footnote text"/>
+    <w:basedOn w:val="Normal"/>
+    <w:link w:val="FootnoteTextChar"/>
+    <w:uiPriority w:val="99"/>
+    <w:semiHidden/>
+    <w:unhideWhenUsed/>
+    <w:rsid w:val="00923346"/>
+    <w:pPr>
+      <w:spacing w:after="0" w:line="240" w:lineRule="auto"/>
+    </w:pPr>
+    <w:rPr>
+      <w:sz w:val="20"/>
+      <w:szCs w:val="20"/>
+    </w:rPr>
+  </w:style>
+  <w:style w:type="character" w:customStyle="1" w:styleId="FootnoteTextChar">
+    <w:name w:val="Footnote Text Char"/>
+    <w:basedOn w:val="DefaultParagraphFont"/>
+    <w:link w:val="FootnoteText"/>
+    <w:uiPriority w:val="99"/>
+    <w:semiHidden/>
+    <w:rsid w:val="00923346"/>
+    <w:rPr>
+      <w:sz w:val="20"/>
+      <w:szCs w:val="20"/>
+    </w:rPr>
+  </w:style>
+  <w:style w:type="character" w:styleId="FootnoteReference">
+    <w:name w:val="footnote reference"/>
+    <w:basedOn w:val="DefaultParagraphFont"/>
+    <w:uiPriority w:val="99"/>
+    <w:semiHidden/>
+    <w:unhideWhenUsed/>
+    <w:rsid w:val="00923346"/>
+    <w:rPr>
+      <w:vertAlign w:val="superscript"/>
+    </w:rPr>
+  </w:style>
+  <w:style w:type="paragraph" w:styleId="Header">
+    <w:name w:val="header"/>
+    <w:basedOn w:val="Normal"/>
+    <w:link w:val="HeaderChar"/>
+    <w:uiPriority w:val="99"/>
+    <w:semiHidden/>
+    <w:unhideWhenUsed/>
+    <w:rsid w:val="00923346"/>
+    <w:pPr>
+      <w:tabs>
+        <w:tab w:val="center" w:pos="4513"/>
+        <w:tab w:val="right" w:pos="9026"/>
+      </w:tabs>
+      <w:spacing w:after="0" w:line="240" w:lineRule="auto"/>
+    </w:pPr>
+  </w:style>
+  <w:style w:type="character" w:customStyle="1" w:styleId="HeaderChar">
+    <w:name w:val="Header Char"/>
+    <w:basedOn w:val="DefaultParagraphFont"/>
+    <w:link w:val="Header"/>
+    <w:uiPriority w:val="99"/>
+    <w:semiHidden/>
+    <w:rsid w:val="00923346"/>
+  </w:style>
+  <w:style w:type="paragraph" w:styleId="Footer">
+    <w:name w:val="footer"/>
+    <w:basedOn w:val="Normal"/>
+    <w:link w:val="FooterChar"/>
+    <w:uiPriority w:val="99"/>
+    <w:unhideWhenUsed/>
+    <w:rsid w:val="00923346"/>
+    <w:pPr>
+      <w:tabs>
+        <w:tab w:val="center" w:pos="4513"/>
+        <w:tab w:val="right" w:pos="9026"/>
+      </w:tabs>
+      <w:spacing w:after="0" w:line="240" w:lineRule="auto"/>
+    </w:pPr>
+  </w:style>
+  <w:style w:type="character" w:customStyle="1" w:styleId="FooterChar">
+    <w:name w:val="Footer Char"/>
+    <w:basedOn w:val="DefaultParagraphFont"/>
+    <w:link w:val="Footer"/>
+    <w:uiPriority w:val="99"/>
+    <w:rsid w:val="00923346"/>
   </w:style>
 </w:styles>
 </file>
@@ -4447,7 +7872,7 @@
 </file>
 
 <file path=customXml/itemProps1.xml><?xml version="1.0" encoding="utf-8"?>
-<ds:datastoreItem xmlns:ds="http://schemas.openxmlformats.org/officeDocument/2006/customXml" ds:itemID="{C0880D53-D768-4D1F-B5E0-8C77D44BFFB5}">
+<ds:datastoreItem xmlns:ds="http://schemas.openxmlformats.org/officeDocument/2006/customXml" ds:itemID="{FCA35AAB-D29C-4261-8FD6-2AA8D3BD8BCC}">
   <ds:schemaRefs>
     <ds:schemaRef ds:uri="http://schemas.openxmlformats.org/officeDocument/2006/bibliography"/>
   </ds:schemaRefs>

</xml_diff>